<commit_message>
Add bullet points list to the word reference document
</commit_message>
<xml_diff>
--- a/Report_docx-ref.docx
+++ b/Report_docx-ref.docx
@@ -1,6 +1,6 @@
 
 <file path=word/document.xml><?xml version="1.0" encoding="utf-8"?>
-<w:document xmlns:wpc="http://schemas.microsoft.com/office/word/2010/wordprocessingCanvas" xmlns:cx="http://schemas.microsoft.com/office/drawing/2014/chartex" xmlns:cx1="http://schemas.microsoft.com/office/drawing/2015/9/8/chartex" xmlns:cx2="http://schemas.microsoft.com/office/drawing/2015/10/21/chartex" xmlns:cx3="http://schemas.microsoft.com/office/drawing/2016/5/9/chartex" xmlns:cx4="http://schemas.microsoft.com/office/drawing/2016/5/10/chartex" xmlns:cx5="http://schemas.microsoft.com/office/drawing/2016/5/11/chartex" xmlns:cx6="http://schemas.microsoft.com/office/drawing/2016/5/12/chartex" xmlns:cx7="http://schemas.microsoft.com/office/drawing/2016/5/13/chartex" xmlns:cx8="http://schemas.microsoft.com/office/drawing/2016/5/14/chartex" xmlns:mc="http://schemas.openxmlformats.org/markup-compatibility/2006" xmlns:aink="http://schemas.microsoft.com/office/drawing/2016/ink" xmlns:am3d="http://schemas.microsoft.com/office/drawing/2017/model3d" xmlns:o="urn:schemas-microsoft-com:office:office" xmlns:oel="http://schemas.microsoft.com/office/2019/extlst" xmlns:r="http://schemas.openxmlformats.org/officeDocument/2006/relationships" xmlns:m="http://schemas.openxmlformats.org/officeDocument/2006/math" xmlns:v="urn:schemas-microsoft-com:vml" xmlns:wp14="http://schemas.microsoft.com/office/word/2010/wordprocessingDrawing" xmlns:wp="http://schemas.openxmlformats.org/drawingml/2006/wordprocessingDrawing" xmlns:w10="urn:schemas-microsoft-com:office:word" xmlns:w="http://schemas.openxmlformats.org/wordprocessingml/2006/main" xmlns:w14="http://schemas.microsoft.com/office/word/2010/wordml" xmlns:w15="http://schemas.microsoft.com/office/word/2012/wordml" xmlns:w16cex="http://schemas.microsoft.com/office/word/2018/wordml/cex" xmlns:w16cid="http://schemas.microsoft.com/office/word/2016/wordml/cid" xmlns:w16="http://schemas.microsoft.com/office/word/2018/wordml" xmlns:w16sdtdh="http://schemas.microsoft.com/office/word/2020/wordml/sdtdatahash" xmlns:w16se="http://schemas.microsoft.com/office/word/2015/wordml/symex" xmlns:wpg="http://schemas.microsoft.com/office/word/2010/wordprocessingGroup" xmlns:wpi="http://schemas.microsoft.com/office/word/2010/wordprocessingInk" xmlns:wne="http://schemas.microsoft.com/office/word/2006/wordml" xmlns:wps="http://schemas.microsoft.com/office/word/2010/wordprocessingShape" mc:Ignorable="w14 w15 w16se w16cid w16 w16cex w16sdtdh wp14">
+<w:document xmlns:wpc="http://schemas.microsoft.com/office/word/2010/wordprocessingCanvas" xmlns:cx="http://schemas.microsoft.com/office/drawing/2014/chartex" xmlns:cx1="http://schemas.microsoft.com/office/drawing/2015/9/8/chartex" xmlns:cx2="http://schemas.microsoft.com/office/drawing/2015/10/21/chartex" xmlns:cx3="http://schemas.microsoft.com/office/drawing/2016/5/9/chartex" xmlns:cx4="http://schemas.microsoft.com/office/drawing/2016/5/10/chartex" xmlns:cx5="http://schemas.microsoft.com/office/drawing/2016/5/11/chartex" xmlns:cx6="http://schemas.microsoft.com/office/drawing/2016/5/12/chartex" xmlns:cx7="http://schemas.microsoft.com/office/drawing/2016/5/13/chartex" xmlns:cx8="http://schemas.microsoft.com/office/drawing/2016/5/14/chartex" xmlns:mc="http://schemas.openxmlformats.org/markup-compatibility/2006" xmlns:aink="http://schemas.microsoft.com/office/drawing/2016/ink" xmlns:am3d="http://schemas.microsoft.com/office/drawing/2017/model3d" xmlns:o="urn:schemas-microsoft-com:office:office" xmlns:oel="http://schemas.microsoft.com/office/2019/extlst" xmlns:r="http://schemas.openxmlformats.org/officeDocument/2006/relationships" xmlns:m="http://schemas.openxmlformats.org/officeDocument/2006/math" xmlns:v="urn:schemas-microsoft-com:vml" xmlns:wp14="http://schemas.microsoft.com/office/word/2010/wordprocessingDrawing" xmlns:wp="http://schemas.openxmlformats.org/drawingml/2006/wordprocessingDrawing" xmlns:w10="urn:schemas-microsoft-com:office:word" xmlns:w="http://schemas.openxmlformats.org/wordprocessingml/2006/main" xmlns:w14="http://schemas.microsoft.com/office/word/2010/wordml" xmlns:w15="http://schemas.microsoft.com/office/word/2012/wordml" xmlns:w16cex="http://schemas.microsoft.com/office/word/2018/wordml/cex" xmlns:w16cid="http://schemas.microsoft.com/office/word/2016/wordml/cid" xmlns:w16="http://schemas.microsoft.com/office/word/2018/wordml" xmlns:w16du="http://schemas.microsoft.com/office/word/2023/wordml/word16du" xmlns:w16sdtdh="http://schemas.microsoft.com/office/word/2020/wordml/sdtdatahash" xmlns:w16sdtfl="http://schemas.microsoft.com/office/word/2024/wordml/sdtformatlock" xmlns:w16se="http://schemas.microsoft.com/office/word/2015/wordml/symex" xmlns:wpg="http://schemas.microsoft.com/office/word/2010/wordprocessingGroup" xmlns:wpi="http://schemas.microsoft.com/office/word/2010/wordprocessingInk" xmlns:wne="http://schemas.microsoft.com/office/word/2006/wordml" xmlns:wps="http://schemas.microsoft.com/office/word/2010/wordprocessingShape" mc:Ignorable="w14 w15 w16se w16cid w16 w16cex w16sdtdh w16sdtfl w16du wp14">
   <w:body>
     <w:p>
       <w:pPr>
@@ -43,7 +43,12 @@
         <w:pStyle w:val="Date"/>
       </w:pPr>
       <w:r>
-        <w:t>2022-07-10</w:t>
+        <w:t>2025-03-26</w:t>
+      </w:r>
+    </w:p>
+    <w:p>
+      <w:r>
+        <w:t>Abstract</w:t>
       </w:r>
     </w:p>
     <w:p>
@@ -51,19 +56,17 @@
         <w:pStyle w:val="Heading1"/>
       </w:pPr>
       <w:bookmarkStart w:id="0" w:name="abstract"/>
-      <w:bookmarkStart w:id="1" w:name="_Toc108346938"/>
       <w:r>
         <w:t>Abstract</w:t>
       </w:r>
       <w:bookmarkEnd w:id="0"/>
-      <w:bookmarkEnd w:id="1"/>
     </w:p>
     <w:p>
       <w:pPr>
         <w:pStyle w:val="Abstract"/>
       </w:pPr>
       <w:r>
-        <w:t>This DOCX template is meant for short reports with no figure and table numbering.</w:t>
+        <w:t>This DOCX template is meant for longer reports with figure and table numbering.</w:t>
       </w:r>
     </w:p>
     <w:p>
@@ -90,7 +93,7 @@
           <w:sz w:val="24"/>
           <w:szCs w:val="24"/>
         </w:rPr>
-        <w:id w:val="812681884"/>
+        <w:id w:val="-1962024208"/>
         <w:docPartObj>
           <w:docPartGallery w:val="Table of Contents"/>
           <w:docPartUnique/>
@@ -106,14 +109,6 @@
           </w:r>
         </w:p>
         <w:p>
-          <w:pPr>
-            <w:pStyle w:val="TOC1"/>
-            <w:rPr>
-              <w:rFonts w:asciiTheme="minorHAnsi" w:eastAsiaTheme="minorEastAsia" w:hAnsiTheme="minorHAnsi" w:cstheme="minorBidi"/>
-              <w:sz w:val="22"/>
-              <w:szCs w:val="22"/>
-            </w:rPr>
-          </w:pPr>
           <w:r>
             <w:fldChar w:fldCharType="begin"/>
           </w:r>
@@ -123,636 +118,6 @@
           <w:r>
             <w:fldChar w:fldCharType="separate"/>
           </w:r>
-          <w:hyperlink w:anchor="_Toc108346938" w:history="1">
-            <w:r>
-              <w:rPr>
-                <w:rStyle w:val="Hyperlink"/>
-              </w:rPr>
-              <w:t>Abstract</w:t>
-            </w:r>
-            <w:r>
-              <w:rPr>
-                <w:webHidden/>
-              </w:rPr>
-              <w:tab/>
-            </w:r>
-            <w:r>
-              <w:rPr>
-                <w:webHidden/>
-              </w:rPr>
-              <w:fldChar w:fldCharType="begin"/>
-            </w:r>
-            <w:r>
-              <w:rPr>
-                <w:webHidden/>
-              </w:rPr>
-              <w:instrText xml:space="preserve"> PAGEREF _Toc108346938 \h </w:instrText>
-            </w:r>
-            <w:r>
-              <w:rPr>
-                <w:webHidden/>
-              </w:rPr>
-            </w:r>
-            <w:r>
-              <w:rPr>
-                <w:webHidden/>
-              </w:rPr>
-              <w:fldChar w:fldCharType="separate"/>
-            </w:r>
-            <w:r>
-              <w:rPr>
-                <w:webHidden/>
-              </w:rPr>
-              <w:t>1</w:t>
-            </w:r>
-            <w:r>
-              <w:rPr>
-                <w:webHidden/>
-              </w:rPr>
-              <w:fldChar w:fldCharType="end"/>
-            </w:r>
-          </w:hyperlink>
-        </w:p>
-        <w:p>
-          <w:pPr>
-            <w:pStyle w:val="TOC1"/>
-            <w:rPr>
-              <w:rFonts w:asciiTheme="minorHAnsi" w:eastAsiaTheme="minorEastAsia" w:hAnsiTheme="minorHAnsi" w:cstheme="minorBidi"/>
-              <w:sz w:val="22"/>
-              <w:szCs w:val="22"/>
-            </w:rPr>
-          </w:pPr>
-          <w:hyperlink w:anchor="_Toc108346939" w:history="1">
-            <w:r>
-              <w:rPr>
-                <w:rStyle w:val="Hyperlink"/>
-              </w:rPr>
-              <w:t>Establishing the settings for the Rmd document</w:t>
-            </w:r>
-            <w:r>
-              <w:rPr>
-                <w:webHidden/>
-              </w:rPr>
-              <w:tab/>
-            </w:r>
-            <w:r>
-              <w:rPr>
-                <w:webHidden/>
-              </w:rPr>
-              <w:fldChar w:fldCharType="begin"/>
-            </w:r>
-            <w:r>
-              <w:rPr>
-                <w:webHidden/>
-              </w:rPr>
-              <w:instrText xml:space="preserve"> PAGEREF _Toc108346939 \h </w:instrText>
-            </w:r>
-            <w:r>
-              <w:rPr>
-                <w:webHidden/>
-              </w:rPr>
-            </w:r>
-            <w:r>
-              <w:rPr>
-                <w:webHidden/>
-              </w:rPr>
-              <w:fldChar w:fldCharType="separate"/>
-            </w:r>
-            <w:r>
-              <w:rPr>
-                <w:webHidden/>
-              </w:rPr>
-              <w:t>1</w:t>
-            </w:r>
-            <w:r>
-              <w:rPr>
-                <w:webHidden/>
-              </w:rPr>
-              <w:fldChar w:fldCharType="end"/>
-            </w:r>
-          </w:hyperlink>
-        </w:p>
-        <w:p>
-          <w:pPr>
-            <w:pStyle w:val="TOC1"/>
-            <w:rPr>
-              <w:rFonts w:asciiTheme="minorHAnsi" w:eastAsiaTheme="minorEastAsia" w:hAnsiTheme="minorHAnsi" w:cstheme="minorBidi"/>
-              <w:sz w:val="22"/>
-              <w:szCs w:val="22"/>
-            </w:rPr>
-          </w:pPr>
-          <w:hyperlink w:anchor="_Toc108346940" w:history="1">
-            <w:r>
-              <w:rPr>
-                <w:rStyle w:val="Hyperlink"/>
-              </w:rPr>
-              <w:t>Heading 1</w:t>
-            </w:r>
-            <w:r>
-              <w:rPr>
-                <w:webHidden/>
-              </w:rPr>
-              <w:tab/>
-            </w:r>
-            <w:r>
-              <w:rPr>
-                <w:webHidden/>
-              </w:rPr>
-              <w:fldChar w:fldCharType="begin"/>
-            </w:r>
-            <w:r>
-              <w:rPr>
-                <w:webHidden/>
-              </w:rPr>
-              <w:instrText xml:space="preserve"> PAGEREF _Toc108346940 \h </w:instrText>
-            </w:r>
-            <w:r>
-              <w:rPr>
-                <w:webHidden/>
-              </w:rPr>
-            </w:r>
-            <w:r>
-              <w:rPr>
-                <w:webHidden/>
-              </w:rPr>
-              <w:fldChar w:fldCharType="separate"/>
-            </w:r>
-            <w:r>
-              <w:rPr>
-                <w:webHidden/>
-              </w:rPr>
-              <w:t>2</w:t>
-            </w:r>
-            <w:r>
-              <w:rPr>
-                <w:webHidden/>
-              </w:rPr>
-              <w:fldChar w:fldCharType="end"/>
-            </w:r>
-          </w:hyperlink>
-        </w:p>
-        <w:p>
-          <w:pPr>
-            <w:pStyle w:val="TOC2"/>
-            <w:tabs>
-              <w:tab w:val="right" w:leader="dot" w:pos="10019"/>
-            </w:tabs>
-            <w:rPr>
-              <w:rFonts w:asciiTheme="minorHAnsi" w:eastAsiaTheme="minorEastAsia" w:hAnsiTheme="minorHAnsi" w:cstheme="minorBidi"/>
-              <w:noProof/>
-              <w:sz w:val="22"/>
-              <w:szCs w:val="22"/>
-            </w:rPr>
-          </w:pPr>
-          <w:hyperlink w:anchor="_Toc108346941" w:history="1">
-            <w:r>
-              <w:rPr>
-                <w:rStyle w:val="Hyperlink"/>
-                <w:noProof/>
-              </w:rPr>
-              <w:t>Heading 2</w:t>
-            </w:r>
-            <w:r>
-              <w:rPr>
-                <w:noProof/>
-                <w:webHidden/>
-              </w:rPr>
-              <w:tab/>
-            </w:r>
-            <w:r>
-              <w:rPr>
-                <w:noProof/>
-                <w:webHidden/>
-              </w:rPr>
-              <w:fldChar w:fldCharType="begin"/>
-            </w:r>
-            <w:r>
-              <w:rPr>
-                <w:noProof/>
-                <w:webHidden/>
-              </w:rPr>
-              <w:instrText xml:space="preserve"> PAGEREF _Toc108346941 \h </w:instrText>
-            </w:r>
-            <w:r>
-              <w:rPr>
-                <w:noProof/>
-                <w:webHidden/>
-              </w:rPr>
-            </w:r>
-            <w:r>
-              <w:rPr>
-                <w:noProof/>
-                <w:webHidden/>
-              </w:rPr>
-              <w:fldChar w:fldCharType="separate"/>
-            </w:r>
-            <w:r>
-              <w:rPr>
-                <w:noProof/>
-                <w:webHidden/>
-              </w:rPr>
-              <w:t>2</w:t>
-            </w:r>
-            <w:r>
-              <w:rPr>
-                <w:noProof/>
-                <w:webHidden/>
-              </w:rPr>
-              <w:fldChar w:fldCharType="end"/>
-            </w:r>
-          </w:hyperlink>
-        </w:p>
-        <w:p>
-          <w:pPr>
-            <w:pStyle w:val="TOC3"/>
-            <w:tabs>
-              <w:tab w:val="right" w:leader="dot" w:pos="10019"/>
-            </w:tabs>
-            <w:rPr>
-              <w:rFonts w:asciiTheme="minorHAnsi" w:eastAsiaTheme="minorEastAsia" w:hAnsiTheme="minorHAnsi" w:cstheme="minorBidi"/>
-              <w:noProof/>
-              <w:sz w:val="22"/>
-              <w:szCs w:val="22"/>
-            </w:rPr>
-          </w:pPr>
-          <w:hyperlink w:anchor="_Toc108346942" w:history="1">
-            <w:r>
-              <w:rPr>
-                <w:rStyle w:val="Hyperlink"/>
-                <w:noProof/>
-              </w:rPr>
-              <w:t>Heading 3</w:t>
-            </w:r>
-            <w:r>
-              <w:rPr>
-                <w:noProof/>
-                <w:webHidden/>
-              </w:rPr>
-              <w:tab/>
-            </w:r>
-            <w:r>
-              <w:rPr>
-                <w:noProof/>
-                <w:webHidden/>
-              </w:rPr>
-              <w:fldChar w:fldCharType="begin"/>
-            </w:r>
-            <w:r>
-              <w:rPr>
-                <w:noProof/>
-                <w:webHidden/>
-              </w:rPr>
-              <w:instrText xml:space="preserve"> PAGEREF _Toc108346942 \h </w:instrText>
-            </w:r>
-            <w:r>
-              <w:rPr>
-                <w:noProof/>
-                <w:webHidden/>
-              </w:rPr>
-            </w:r>
-            <w:r>
-              <w:rPr>
-                <w:noProof/>
-                <w:webHidden/>
-              </w:rPr>
-              <w:fldChar w:fldCharType="separate"/>
-            </w:r>
-            <w:r>
-              <w:rPr>
-                <w:noProof/>
-                <w:webHidden/>
-              </w:rPr>
-              <w:t>2</w:t>
-            </w:r>
-            <w:r>
-              <w:rPr>
-                <w:noProof/>
-                <w:webHidden/>
-              </w:rPr>
-              <w:fldChar w:fldCharType="end"/>
-            </w:r>
-          </w:hyperlink>
-        </w:p>
-        <w:p>
-          <w:pPr>
-            <w:pStyle w:val="TOC4"/>
-            <w:tabs>
-              <w:tab w:val="right" w:leader="dot" w:pos="10019"/>
-            </w:tabs>
-            <w:rPr>
-              <w:rFonts w:asciiTheme="minorHAnsi" w:eastAsiaTheme="minorEastAsia" w:hAnsiTheme="minorHAnsi" w:cstheme="minorBidi"/>
-              <w:noProof/>
-              <w:sz w:val="22"/>
-              <w:szCs w:val="22"/>
-            </w:rPr>
-          </w:pPr>
-          <w:hyperlink w:anchor="_Toc108346943" w:history="1">
-            <w:r>
-              <w:rPr>
-                <w:rStyle w:val="Hyperlink"/>
-                <w:noProof/>
-              </w:rPr>
-              <w:t>Heading 4</w:t>
-            </w:r>
-            <w:r>
-              <w:rPr>
-                <w:noProof/>
-                <w:webHidden/>
-              </w:rPr>
-              <w:tab/>
-            </w:r>
-            <w:r>
-              <w:rPr>
-                <w:noProof/>
-                <w:webHidden/>
-              </w:rPr>
-              <w:fldChar w:fldCharType="begin"/>
-            </w:r>
-            <w:r>
-              <w:rPr>
-                <w:noProof/>
-                <w:webHidden/>
-              </w:rPr>
-              <w:instrText xml:space="preserve"> PAGEREF _Toc108346943 \h </w:instrText>
-            </w:r>
-            <w:r>
-              <w:rPr>
-                <w:noProof/>
-                <w:webHidden/>
-              </w:rPr>
-            </w:r>
-            <w:r>
-              <w:rPr>
-                <w:noProof/>
-                <w:webHidden/>
-              </w:rPr>
-              <w:fldChar w:fldCharType="separate"/>
-            </w:r>
-            <w:r>
-              <w:rPr>
-                <w:noProof/>
-                <w:webHidden/>
-              </w:rPr>
-              <w:t>2</w:t>
-            </w:r>
-            <w:r>
-              <w:rPr>
-                <w:noProof/>
-                <w:webHidden/>
-              </w:rPr>
-              <w:fldChar w:fldCharType="end"/>
-            </w:r>
-          </w:hyperlink>
-        </w:p>
-        <w:p>
-          <w:pPr>
-            <w:pStyle w:val="TOC5"/>
-            <w:tabs>
-              <w:tab w:val="right" w:leader="dot" w:pos="10019"/>
-            </w:tabs>
-            <w:rPr>
-              <w:rFonts w:asciiTheme="minorHAnsi" w:eastAsiaTheme="minorEastAsia" w:hAnsiTheme="minorHAnsi" w:cstheme="minorBidi"/>
-              <w:noProof/>
-              <w:sz w:val="22"/>
-              <w:szCs w:val="22"/>
-            </w:rPr>
-          </w:pPr>
-          <w:hyperlink w:anchor="_Toc108346944" w:history="1">
-            <w:r>
-              <w:rPr>
-                <w:rStyle w:val="Hyperlink"/>
-                <w:noProof/>
-              </w:rPr>
-              <w:t>Heading 5</w:t>
-            </w:r>
-            <w:r>
-              <w:rPr>
-                <w:noProof/>
-                <w:webHidden/>
-              </w:rPr>
-              <w:tab/>
-            </w:r>
-            <w:r>
-              <w:rPr>
-                <w:noProof/>
-                <w:webHidden/>
-              </w:rPr>
-              <w:fldChar w:fldCharType="begin"/>
-            </w:r>
-            <w:r>
-              <w:rPr>
-                <w:noProof/>
-                <w:webHidden/>
-              </w:rPr>
-              <w:instrText xml:space="preserve"> PAGEREF _Toc108346944 \h </w:instrText>
-            </w:r>
-            <w:r>
-              <w:rPr>
-                <w:noProof/>
-                <w:webHidden/>
-              </w:rPr>
-            </w:r>
-            <w:r>
-              <w:rPr>
-                <w:noProof/>
-                <w:webHidden/>
-              </w:rPr>
-              <w:fldChar w:fldCharType="separate"/>
-            </w:r>
-            <w:r>
-              <w:rPr>
-                <w:noProof/>
-                <w:webHidden/>
-              </w:rPr>
-              <w:t>2</w:t>
-            </w:r>
-            <w:r>
-              <w:rPr>
-                <w:noProof/>
-                <w:webHidden/>
-              </w:rPr>
-              <w:fldChar w:fldCharType="end"/>
-            </w:r>
-          </w:hyperlink>
-        </w:p>
-        <w:p>
-          <w:pPr>
-            <w:pStyle w:val="TOC1"/>
-            <w:rPr>
-              <w:rFonts w:asciiTheme="minorHAnsi" w:eastAsiaTheme="minorEastAsia" w:hAnsiTheme="minorHAnsi" w:cstheme="minorBidi"/>
-              <w:sz w:val="22"/>
-              <w:szCs w:val="22"/>
-            </w:rPr>
-          </w:pPr>
-          <w:hyperlink w:anchor="_Toc108346945" w:history="1">
-            <w:r>
-              <w:rPr>
-                <w:rStyle w:val="Hyperlink"/>
-              </w:rPr>
-              <w:t>Making a table</w:t>
-            </w:r>
-            <w:r>
-              <w:rPr>
-                <w:webHidden/>
-              </w:rPr>
-              <w:tab/>
-            </w:r>
-            <w:r>
-              <w:rPr>
-                <w:webHidden/>
-              </w:rPr>
-              <w:fldChar w:fldCharType="begin"/>
-            </w:r>
-            <w:r>
-              <w:rPr>
-                <w:webHidden/>
-              </w:rPr>
-              <w:instrText xml:space="preserve"> PAGEREF _Toc108346945 \h </w:instrText>
-            </w:r>
-            <w:r>
-              <w:rPr>
-                <w:webHidden/>
-              </w:rPr>
-            </w:r>
-            <w:r>
-              <w:rPr>
-                <w:webHidden/>
-              </w:rPr>
-              <w:fldChar w:fldCharType="separate"/>
-            </w:r>
-            <w:r>
-              <w:rPr>
-                <w:webHidden/>
-              </w:rPr>
-              <w:t>3</w:t>
-            </w:r>
-            <w:r>
-              <w:rPr>
-                <w:webHidden/>
-              </w:rPr>
-              <w:fldChar w:fldCharType="end"/>
-            </w:r>
-          </w:hyperlink>
-        </w:p>
-        <w:p>
-          <w:pPr>
-            <w:pStyle w:val="TOC1"/>
-            <w:rPr>
-              <w:rFonts w:asciiTheme="minorHAnsi" w:eastAsiaTheme="minorEastAsia" w:hAnsiTheme="minorHAnsi" w:cstheme="minorBidi"/>
-              <w:sz w:val="22"/>
-              <w:szCs w:val="22"/>
-            </w:rPr>
-          </w:pPr>
-          <w:hyperlink w:anchor="_Toc108346946" w:history="1">
-            <w:r>
-              <w:rPr>
-                <w:rStyle w:val="Hyperlink"/>
-              </w:rPr>
-              <w:t>Including figures</w:t>
-            </w:r>
-            <w:r>
-              <w:rPr>
-                <w:webHidden/>
-              </w:rPr>
-              <w:tab/>
-            </w:r>
-            <w:r>
-              <w:rPr>
-                <w:webHidden/>
-              </w:rPr>
-              <w:fldChar w:fldCharType="begin"/>
-            </w:r>
-            <w:r>
-              <w:rPr>
-                <w:webHidden/>
-              </w:rPr>
-              <w:instrText xml:space="preserve"> PAGEREF _Toc108346946 \h </w:instrText>
-            </w:r>
-            <w:r>
-              <w:rPr>
-                <w:webHidden/>
-              </w:rPr>
-            </w:r>
-            <w:r>
-              <w:rPr>
-                <w:webHidden/>
-              </w:rPr>
-              <w:fldChar w:fldCharType="separate"/>
-            </w:r>
-            <w:r>
-              <w:rPr>
-                <w:webHidden/>
-              </w:rPr>
-              <w:t>3</w:t>
-            </w:r>
-            <w:r>
-              <w:rPr>
-                <w:webHidden/>
-              </w:rPr>
-              <w:fldChar w:fldCharType="end"/>
-            </w:r>
-          </w:hyperlink>
-        </w:p>
-        <w:p>
-          <w:pPr>
-            <w:pStyle w:val="TOC1"/>
-            <w:rPr>
-              <w:rFonts w:asciiTheme="minorHAnsi" w:eastAsiaTheme="minorEastAsia" w:hAnsiTheme="minorHAnsi" w:cstheme="minorBidi"/>
-              <w:sz w:val="22"/>
-              <w:szCs w:val="22"/>
-            </w:rPr>
-          </w:pPr>
-          <w:hyperlink w:anchor="_Toc108346947" w:history="1">
-            <w:r>
-              <w:rPr>
-                <w:rStyle w:val="Hyperlink"/>
-              </w:rPr>
-              <w:t>References</w:t>
-            </w:r>
-            <w:r>
-              <w:rPr>
-                <w:webHidden/>
-              </w:rPr>
-              <w:tab/>
-            </w:r>
-            <w:r>
-              <w:rPr>
-                <w:webHidden/>
-              </w:rPr>
-              <w:fldChar w:fldCharType="begin"/>
-            </w:r>
-            <w:r>
-              <w:rPr>
-                <w:webHidden/>
-              </w:rPr>
-              <w:instrText xml:space="preserve"> PAGEREF _Toc108346947 \h </w:instrText>
-            </w:r>
-            <w:r>
-              <w:rPr>
-                <w:webHidden/>
-              </w:rPr>
-            </w:r>
-            <w:r>
-              <w:rPr>
-                <w:webHidden/>
-              </w:rPr>
-              <w:fldChar w:fldCharType="separate"/>
-            </w:r>
-            <w:r>
-              <w:rPr>
-                <w:webHidden/>
-              </w:rPr>
-              <w:t>4</w:t>
-            </w:r>
-            <w:r>
-              <w:rPr>
-                <w:webHidden/>
-              </w:rPr>
-              <w:fldChar w:fldCharType="end"/>
-            </w:r>
-          </w:hyperlink>
-        </w:p>
-        <w:p>
           <w:r>
             <w:fldChar w:fldCharType="end"/>
           </w:r>
@@ -763,12 +128,17 @@
       <w:pPr>
         <w:pStyle w:val="Heading1"/>
       </w:pPr>
-      <w:bookmarkStart w:id="2" w:name="X41da8d7291a9cf50d3c8c3f886e6ceff4ffbabb"/>
-      <w:bookmarkStart w:id="3" w:name="_Toc108346939"/>
-      <w:r>
+      <w:bookmarkStart w:id="1" w:name="X41da8d7291a9cf50d3c8c3f886e6ceff4ffbabb"/>
+      <w:r>
+        <w:rPr>
+          <w:rStyle w:val="SectionNumber"/>
+        </w:rPr>
+        <w:t>1</w:t>
+      </w:r>
+      <w:r>
+        <w:tab/>
         <w:t>Establishing the settings for the Rmd document</w:t>
       </w:r>
-      <w:bookmarkEnd w:id="3"/>
     </w:p>
     <w:p>
       <w:pPr>
@@ -792,26 +162,355 @@
         <w:pStyle w:val="BodyText"/>
       </w:pPr>
       <w:r>
+        <w:t xml:space="preserve">The following chunk shows the typical setup chunk of an Rmd document, setting the </w:t>
+      </w:r>
+      <w:r>
+        <w:rPr>
+          <w:rStyle w:val="VerbatimChar"/>
+        </w:rPr>
+        <w:t>echo</w:t>
+      </w:r>
+      <w:r>
+        <w:t xml:space="preserve"> chunk option to </w:t>
+      </w:r>
+      <w:r>
+        <w:rPr>
+          <w:rStyle w:val="VerbatimChar"/>
+        </w:rPr>
+        <w:t>TRUE</w:t>
+      </w:r>
+      <w:r>
+        <w:t>inside the Rmd document. Here I also load the packages I know will be used along the document (e.g. Tidyverse (or specific tidyverse packages), and here),.</w:t>
+      </w:r>
+    </w:p>
+    <w:p>
+      <w:pPr>
+        <w:pStyle w:val="SourceCode"/>
+      </w:pPr>
+      <w:r>
+        <w:rPr>
+          <w:rStyle w:val="NormalTok"/>
+        </w:rPr>
+        <w:t>knitr</w:t>
+      </w:r>
+      <w:r>
+        <w:rPr>
+          <w:rStyle w:val="SpecialCharTok"/>
+        </w:rPr>
+        <w:t>::</w:t>
+      </w:r>
+      <w:r>
+        <w:rPr>
+          <w:rStyle w:val="NormalTok"/>
+        </w:rPr>
+        <w:t>opts_chunk</w:t>
+      </w:r>
+      <w:r>
+        <w:rPr>
+          <w:rStyle w:val="SpecialCharTok"/>
+        </w:rPr>
+        <w:t>$</w:t>
+      </w:r>
+      <w:r>
+        <w:rPr>
+          <w:rStyle w:val="FunctionTok"/>
+        </w:rPr>
+        <w:t>set</w:t>
+      </w:r>
+      <w:r>
+        <w:rPr>
+          <w:rStyle w:val="NormalTok"/>
+        </w:rPr>
+        <w:t>(</w:t>
+      </w:r>
+      <w:r>
+        <w:rPr>
+          <w:rStyle w:val="AttributeTok"/>
+        </w:rPr>
+        <w:t>echo =</w:t>
+      </w:r>
+      <w:r>
+        <w:rPr>
+          <w:rStyle w:val="NormalTok"/>
+        </w:rPr>
+        <w:t xml:space="preserve"> </w:t>
+      </w:r>
+      <w:r>
+        <w:rPr>
+          <w:rStyle w:val="ConstantTok"/>
+        </w:rPr>
+        <w:t>TRUE</w:t>
+      </w:r>
+      <w:r>
+        <w:rPr>
+          <w:rStyle w:val="NormalTok"/>
+        </w:rPr>
+        <w:t>)</w:t>
+      </w:r>
+      <w:r>
+        <w:br/>
+      </w:r>
+      <w:r>
+        <w:rPr>
+          <w:rStyle w:val="FunctionTok"/>
+        </w:rPr>
+        <w:t>library</w:t>
+      </w:r>
+      <w:r>
+        <w:rPr>
+          <w:rStyle w:val="NormalTok"/>
+        </w:rPr>
+        <w:t>(tidyverse)</w:t>
+      </w:r>
+    </w:p>
+    <w:p>
+      <w:pPr>
+        <w:pStyle w:val="FirstParagraph"/>
+      </w:pPr>
+      <w:r>
+        <w:t xml:space="preserve">The following chunk defines a new function for printing data frames within the Rmd document, modifying the default options of the </w:t>
+      </w:r>
+      <w:r>
+        <w:rPr>
+          <w:rStyle w:val="VerbatimChar"/>
+        </w:rPr>
+        <w:t>knitr::kable()</w:t>
+      </w:r>
+      <w:r>
+        <w:t xml:space="preserve"> function. The new data frame printing function needs two objects to work. It requires the data frame to print, which is automatically given to the function when a data frame is printed within the Rmd document, and a caption. The latter has to be defined by storing the caption text in a object called caption, which will be used by the function to produce the table caption.</w:t>
+      </w:r>
+    </w:p>
+    <w:p>
+      <w:pPr>
+        <w:pStyle w:val="SourceCode"/>
+      </w:pPr>
+      <w:r>
+        <w:rPr>
+          <w:rStyle w:val="NormalTok"/>
+        </w:rPr>
+        <w:t xml:space="preserve">knit_print.data.frame </w:t>
+      </w:r>
+      <w:r>
+        <w:rPr>
+          <w:rStyle w:val="OtherTok"/>
+        </w:rPr>
+        <w:t>&lt;-</w:t>
+      </w:r>
+      <w:r>
+        <w:rPr>
+          <w:rStyle w:val="NormalTok"/>
+        </w:rPr>
+        <w:t xml:space="preserve"> </w:t>
+      </w:r>
+      <w:r>
+        <w:rPr>
+          <w:rStyle w:val="ControlFlowTok"/>
+        </w:rPr>
+        <w:t>function</w:t>
+      </w:r>
+      <w:r>
+        <w:rPr>
+          <w:rStyle w:val="NormalTok"/>
+        </w:rPr>
+        <w:t>(x, ...) {</w:t>
+      </w:r>
+      <w:r>
+        <w:br/>
+      </w:r>
+      <w:r>
+        <w:rPr>
+          <w:rStyle w:val="NormalTok"/>
+        </w:rPr>
+        <w:t xml:space="preserve">  res </w:t>
+      </w:r>
+      <w:r>
+        <w:rPr>
+          <w:rStyle w:val="OtherTok"/>
+        </w:rPr>
+        <w:t>&lt;-</w:t>
+      </w:r>
+      <w:r>
+        <w:rPr>
+          <w:rStyle w:val="NormalTok"/>
+        </w:rPr>
+        <w:t xml:space="preserve"> </w:t>
+      </w:r>
+      <w:r>
+        <w:rPr>
+          <w:rStyle w:val="FunctionTok"/>
+        </w:rPr>
+        <w:t>paste</w:t>
+      </w:r>
+      <w:r>
+        <w:rPr>
+          <w:rStyle w:val="NormalTok"/>
+        </w:rPr>
+        <w:t>(</w:t>
+      </w:r>
+      <w:r>
+        <w:rPr>
+          <w:rStyle w:val="FunctionTok"/>
+        </w:rPr>
+        <w:t>c</w:t>
+      </w:r>
+      <w:r>
+        <w:rPr>
+          <w:rStyle w:val="NormalTok"/>
+        </w:rPr>
+        <w:t>(</w:t>
+      </w:r>
+      <w:r>
+        <w:rPr>
+          <w:rStyle w:val="StringTok"/>
+        </w:rPr>
+        <w:t>""</w:t>
+      </w:r>
+      <w:r>
+        <w:rPr>
+          <w:rStyle w:val="NormalTok"/>
+        </w:rPr>
+        <w:t xml:space="preserve">, </w:t>
+      </w:r>
+      <w:r>
+        <w:rPr>
+          <w:rStyle w:val="StringTok"/>
+        </w:rPr>
+        <w:t>""</w:t>
+      </w:r>
+      <w:r>
+        <w:rPr>
+          <w:rStyle w:val="NormalTok"/>
+        </w:rPr>
+        <w:t>, knitr</w:t>
+      </w:r>
+      <w:r>
+        <w:rPr>
+          <w:rStyle w:val="SpecialCharTok"/>
+        </w:rPr>
+        <w:t>::</w:t>
+      </w:r>
+      <w:r>
+        <w:rPr>
+          <w:rStyle w:val="FunctionTok"/>
+        </w:rPr>
+        <w:t>kable</w:t>
+      </w:r>
+      <w:r>
+        <w:rPr>
+          <w:rStyle w:val="NormalTok"/>
+        </w:rPr>
+        <w:t xml:space="preserve">(x, </w:t>
+      </w:r>
+      <w:r>
+        <w:rPr>
+          <w:rStyle w:val="AttributeTok"/>
+        </w:rPr>
+        <w:t>caption =</w:t>
+      </w:r>
+      <w:r>
+        <w:rPr>
+          <w:rStyle w:val="NormalTok"/>
+        </w:rPr>
+        <w:t xml:space="preserve"> caption)), </w:t>
+      </w:r>
+      <w:r>
+        <w:rPr>
+          <w:rStyle w:val="AttributeTok"/>
+        </w:rPr>
+        <w:t>collapse =</w:t>
+      </w:r>
+      <w:r>
+        <w:rPr>
+          <w:rStyle w:val="NormalTok"/>
+        </w:rPr>
+        <w:t xml:space="preserve"> </w:t>
+      </w:r>
+      <w:r>
+        <w:rPr>
+          <w:rStyle w:val="StringTok"/>
+        </w:rPr>
+        <w:t>"</w:t>
+      </w:r>
+      <w:r>
+        <w:rPr>
+          <w:rStyle w:val="SpecialCharTok"/>
+        </w:rPr>
+        <w:t>\n</w:t>
+      </w:r>
+      <w:r>
+        <w:rPr>
+          <w:rStyle w:val="StringTok"/>
+        </w:rPr>
+        <w:t>"</w:t>
+      </w:r>
+      <w:r>
+        <w:rPr>
+          <w:rStyle w:val="NormalTok"/>
+        </w:rPr>
+        <w:t>)</w:t>
+      </w:r>
+      <w:r>
+        <w:br/>
+      </w:r>
+      <w:r>
+        <w:rPr>
+          <w:rStyle w:val="NormalTok"/>
+        </w:rPr>
+        <w:t xml:space="preserve">  knitr</w:t>
+      </w:r>
+      <w:r>
+        <w:rPr>
+          <w:rStyle w:val="SpecialCharTok"/>
+        </w:rPr>
+        <w:t>::</w:t>
+      </w:r>
+      <w:r>
+        <w:rPr>
+          <w:rStyle w:val="FunctionTok"/>
+        </w:rPr>
+        <w:t>asis_output</w:t>
+      </w:r>
+      <w:r>
+        <w:rPr>
+          <w:rStyle w:val="NormalTok"/>
+        </w:rPr>
+        <w:t>(res)</w:t>
+      </w:r>
+      <w:r>
+        <w:br/>
+      </w:r>
+      <w:r>
+        <w:rPr>
+          <w:rStyle w:val="NormalTok"/>
+        </w:rPr>
+        <w:t>}</w:t>
+      </w:r>
+    </w:p>
+    <w:p>
+      <w:pPr>
+        <w:pStyle w:val="FirstParagraph"/>
+      </w:pPr>
+      <w:r>
         <w:lastRenderedPageBreak/>
-        <w:t xml:space="preserve">The following chunk shows the typical setup chunk of an Rmd document, setting the </w:t>
+        <w:t xml:space="preserve">The chunk below registers the method of the previously defined </w:t>
       </w:r>
       <w:r>
         <w:rPr>
           <w:rStyle w:val="VerbatimChar"/>
         </w:rPr>
-        <w:t>echo</w:t>
-      </w:r>
-      <w:r>
-        <w:t xml:space="preserve"> chunk option to </w:t>
+        <w:t>knit_print.data.frame</w:t>
+      </w:r>
+      <w:r>
+        <w:t xml:space="preserve"> function under the </w:t>
       </w:r>
       <w:r>
         <w:rPr>
           <w:rStyle w:val="VerbatimChar"/>
         </w:rPr>
-        <w:t>TRUE</w:t>
-      </w:r>
-      <w:r>
-        <w:t>inside the Rmd document. Here I also load the packages I know will be used along the document (e.g. Tidyverse (or specific tidyverse packages), and here),.</w:t>
+        <w:t>knit_print</w:t>
+      </w:r>
+      <w:r>
+        <w:t xml:space="preserve"> function.</w:t>
       </w:r>
     </w:p>
     <w:p>
@@ -820,33 +519,75 @@
       </w:pPr>
       <w:r>
         <w:rPr>
+          <w:rStyle w:val="FunctionTok"/>
+        </w:rPr>
+        <w:t>registerS3method</w:t>
+      </w:r>
+      <w:r>
+        <w:rPr>
           <w:rStyle w:val="NormalTok"/>
         </w:rPr>
-        <w:t>knitr</w:t>
-      </w:r>
-      <w:r>
-        <w:rPr>
-          <w:rStyle w:val="SpecialCharTok"/>
-        </w:rPr>
-        <w:t>::</w:t>
+        <w:t>(</w:t>
+      </w:r>
+      <w:r>
+        <w:br/>
       </w:r>
       <w:r>
         <w:rPr>
           <w:rStyle w:val="NormalTok"/>
         </w:rPr>
-        <w:t>opts_chunk</w:t>
-      </w:r>
-      <w:r>
-        <w:rPr>
-          <w:rStyle w:val="SpecialCharTok"/>
-        </w:rPr>
-        <w:t>$</w:t>
+        <w:t xml:space="preserve">  </w:t>
+      </w:r>
+      <w:r>
+        <w:rPr>
+          <w:rStyle w:val="StringTok"/>
+        </w:rPr>
+        <w:t>"knit_print"</w:t>
+      </w:r>
+      <w:r>
+        <w:rPr>
+          <w:rStyle w:val="NormalTok"/>
+        </w:rPr>
+        <w:t xml:space="preserve">, </w:t>
+      </w:r>
+      <w:r>
+        <w:rPr>
+          <w:rStyle w:val="StringTok"/>
+        </w:rPr>
+        <w:t>"data.frame"</w:t>
+      </w:r>
+      <w:r>
+        <w:rPr>
+          <w:rStyle w:val="NormalTok"/>
+        </w:rPr>
+        <w:t>, knit_print.data.frame,</w:t>
+      </w:r>
+      <w:r>
+        <w:br/>
+      </w:r>
+      <w:r>
+        <w:rPr>
+          <w:rStyle w:val="NormalTok"/>
+        </w:rPr>
+        <w:t xml:space="preserve">  </w:t>
+      </w:r>
+      <w:r>
+        <w:rPr>
+          <w:rStyle w:val="AttributeTok"/>
+        </w:rPr>
+        <w:t>envir =</w:t>
+      </w:r>
+      <w:r>
+        <w:rPr>
+          <w:rStyle w:val="NormalTok"/>
+        </w:rPr>
+        <w:t xml:space="preserve"> </w:t>
       </w:r>
       <w:r>
         <w:rPr>
           <w:rStyle w:val="FunctionTok"/>
         </w:rPr>
-        <w:t>set</w:t>
+        <w:t>asNamespace</w:t>
       </w:r>
       <w:r>
         <w:rPr>
@@ -856,21 +597,18 @@
       </w:r>
       <w:r>
         <w:rPr>
-          <w:rStyle w:val="AttributeTok"/>
-        </w:rPr>
-        <w:t>echo =</w:t>
+          <w:rStyle w:val="StringTok"/>
+        </w:rPr>
+        <w:t>"knitr"</w:t>
       </w:r>
       <w:r>
         <w:rPr>
           <w:rStyle w:val="NormalTok"/>
         </w:rPr>
-        <w:t xml:space="preserve"> </w:t>
-      </w:r>
-      <w:r>
-        <w:rPr>
-          <w:rStyle w:val="ConstantTok"/>
-        </w:rPr>
-        <w:t>TRUE</w:t>
+        <w:t>)</w:t>
+      </w:r>
+      <w:r>
+        <w:br/>
       </w:r>
       <w:r>
         <w:rPr>
@@ -878,430 +616,87 @@
         </w:rPr>
         <w:t>)</w:t>
       </w:r>
-      <w:r>
-        <w:br/>
-      </w:r>
-      <w:r>
-        <w:rPr>
-          <w:rStyle w:val="FunctionTok"/>
-        </w:rPr>
-        <w:t>library</w:t>
-      </w:r>
-      <w:r>
-        <w:rPr>
-          <w:rStyle w:val="NormalTok"/>
-        </w:rPr>
-        <w:t>(tidyverse)</w:t>
-      </w:r>
-    </w:p>
-    <w:p>
-      <w:pPr>
-        <w:pStyle w:val="FirstParagraph"/>
-      </w:pPr>
-      <w:r>
-        <w:t xml:space="preserve">The following chunk defines a new function for printing data frames within the Rmd document, modifying the default options of the </w:t>
-      </w:r>
-      <w:r>
-        <w:rPr>
-          <w:rStyle w:val="VerbatimChar"/>
-        </w:rPr>
-        <w:t>knitr::kable()</w:t>
-      </w:r>
-      <w:r>
-        <w:t xml:space="preserve"> function. The new data frame printing function needs two objects to work. It requires the data frame to print, which is automatically given to the function when a data frame is printed within the Rmd document, and a caption. The latter has to be defined by storing the caption text in a object called caption, which will be used by the function to produce the table caption.</w:t>
-      </w:r>
-    </w:p>
-    <w:p>
-      <w:pPr>
-        <w:pStyle w:val="SourceCode"/>
-      </w:pPr>
-      <w:r>
-        <w:rPr>
-          <w:rStyle w:val="NormalTok"/>
-        </w:rPr>
-        <w:t xml:space="preserve">knit_print.data.frame </w:t>
-      </w:r>
-      <w:r>
-        <w:rPr>
-          <w:rStyle w:val="OtherTok"/>
-        </w:rPr>
-        <w:t>&lt;-</w:t>
-      </w:r>
-      <w:r>
-        <w:rPr>
-          <w:rStyle w:val="NormalTok"/>
-        </w:rPr>
-        <w:t xml:space="preserve"> </w:t>
-      </w:r>
-      <w:r>
-        <w:rPr>
-          <w:rStyle w:val="ControlFlowTok"/>
-        </w:rPr>
-        <w:t>function</w:t>
-      </w:r>
-      <w:r>
-        <w:rPr>
-          <w:rStyle w:val="NormalTok"/>
-        </w:rPr>
-        <w:t>(x, ...) {</w:t>
-      </w:r>
-      <w:r>
-        <w:br/>
-      </w:r>
-      <w:r>
-        <w:rPr>
-          <w:rStyle w:val="NormalTok"/>
-        </w:rPr>
-        <w:t xml:space="preserve">  res </w:t>
-      </w:r>
-      <w:r>
-        <w:rPr>
-          <w:rStyle w:val="OtherTok"/>
-        </w:rPr>
-        <w:t>&lt;-</w:t>
-      </w:r>
-      <w:r>
-        <w:rPr>
-          <w:rStyle w:val="NormalTok"/>
-        </w:rPr>
-        <w:t xml:space="preserve"> </w:t>
-      </w:r>
-      <w:r>
-        <w:rPr>
-          <w:rStyle w:val="FunctionTok"/>
-        </w:rPr>
-        <w:t>paste</w:t>
-      </w:r>
-      <w:r>
-        <w:rPr>
-          <w:rStyle w:val="NormalTok"/>
-        </w:rPr>
-        <w:t>(</w:t>
-      </w:r>
-      <w:r>
-        <w:rPr>
-          <w:rStyle w:val="FunctionTok"/>
-        </w:rPr>
-        <w:t>c</w:t>
-      </w:r>
-      <w:r>
-        <w:rPr>
-          <w:rStyle w:val="NormalTok"/>
-        </w:rPr>
-        <w:t>(</w:t>
-      </w:r>
-      <w:r>
-        <w:rPr>
-          <w:rStyle w:val="StringTok"/>
-        </w:rPr>
-        <w:t>""</w:t>
-      </w:r>
-      <w:r>
-        <w:rPr>
-          <w:rStyle w:val="NormalTok"/>
-        </w:rPr>
-        <w:t xml:space="preserve">, </w:t>
-      </w:r>
-      <w:r>
-        <w:rPr>
-          <w:rStyle w:val="StringTok"/>
-        </w:rPr>
-        <w:t>""</w:t>
-      </w:r>
-      <w:r>
-        <w:rPr>
-          <w:rStyle w:val="NormalTok"/>
-        </w:rPr>
-        <w:t>, knitr</w:t>
-      </w:r>
-      <w:r>
-        <w:rPr>
-          <w:rStyle w:val="SpecialCharTok"/>
-        </w:rPr>
-        <w:t>::</w:t>
-      </w:r>
-      <w:r>
-        <w:rPr>
-          <w:rStyle w:val="FunctionTok"/>
-        </w:rPr>
-        <w:t>kable</w:t>
-      </w:r>
-      <w:r>
-        <w:rPr>
-          <w:rStyle w:val="NormalTok"/>
-        </w:rPr>
-        <w:t xml:space="preserve">(x, </w:t>
-      </w:r>
-      <w:r>
-        <w:rPr>
-          <w:rStyle w:val="AttributeTok"/>
-        </w:rPr>
-        <w:t>caption =</w:t>
-      </w:r>
-      <w:r>
-        <w:rPr>
-          <w:rStyle w:val="NormalTok"/>
-        </w:rPr>
-        <w:t xml:space="preserve"> caption)), </w:t>
-      </w:r>
-      <w:r>
-        <w:rPr>
-          <w:rStyle w:val="AttributeTok"/>
-        </w:rPr>
-        <w:t>collapse =</w:t>
-      </w:r>
-      <w:r>
-        <w:rPr>
-          <w:rStyle w:val="NormalTok"/>
-        </w:rPr>
-        <w:t xml:space="preserve"> </w:t>
-      </w:r>
-      <w:r>
-        <w:rPr>
-          <w:rStyle w:val="StringTok"/>
-        </w:rPr>
-        <w:t>"</w:t>
-      </w:r>
-      <w:r>
-        <w:rPr>
-          <w:rStyle w:val="SpecialCharTok"/>
-        </w:rPr>
-        <w:t>\n</w:t>
-      </w:r>
-      <w:r>
-        <w:rPr>
-          <w:rStyle w:val="StringTok"/>
-        </w:rPr>
-        <w:t>"</w:t>
-      </w:r>
-      <w:r>
-        <w:rPr>
-          <w:rStyle w:val="NormalTok"/>
-        </w:rPr>
-        <w:t>)</w:t>
-      </w:r>
-      <w:r>
-        <w:br/>
-      </w:r>
-      <w:r>
-        <w:rPr>
-          <w:rStyle w:val="NormalTok"/>
-        </w:rPr>
-        <w:t xml:space="preserve">  knitr</w:t>
-      </w:r>
-      <w:r>
-        <w:rPr>
-          <w:rStyle w:val="SpecialCharTok"/>
-        </w:rPr>
-        <w:t>::</w:t>
-      </w:r>
-      <w:r>
-        <w:rPr>
-          <w:rStyle w:val="FunctionTok"/>
-        </w:rPr>
-        <w:t>asis_output</w:t>
-      </w:r>
-      <w:r>
-        <w:rPr>
-          <w:rStyle w:val="NormalTok"/>
-        </w:rPr>
-        <w:t>(res)</w:t>
-      </w:r>
-      <w:r>
-        <w:br/>
-      </w:r>
-      <w:r>
-        <w:rPr>
-          <w:rStyle w:val="NormalTok"/>
-        </w:rPr>
-        <w:t>}</w:t>
-      </w:r>
-    </w:p>
-    <w:p>
-      <w:pPr>
-        <w:pStyle w:val="FirstParagraph"/>
-      </w:pPr>
-      <w:r>
-        <w:t xml:space="preserve">The chunk below registers the method of the previously defined </w:t>
-      </w:r>
-      <w:r>
-        <w:rPr>
-          <w:rStyle w:val="VerbatimChar"/>
-        </w:rPr>
-        <w:t>knit_print.data.frame</w:t>
-      </w:r>
-      <w:r>
-        <w:t xml:space="preserve"> function under the </w:t>
-      </w:r>
-      <w:r>
-        <w:rPr>
-          <w:rStyle w:val="VerbatimChar"/>
-        </w:rPr>
-        <w:t>knit_print</w:t>
-      </w:r>
-      <w:r>
-        <w:t xml:space="preserve"> function.</w:t>
-      </w:r>
-    </w:p>
-    <w:p>
-      <w:pPr>
-        <w:pStyle w:val="SourceCode"/>
-      </w:pPr>
-      <w:r>
-        <w:rPr>
-          <w:rStyle w:val="FunctionTok"/>
-        </w:rPr>
-        <w:t>registerS3method</w:t>
-      </w:r>
-      <w:r>
-        <w:rPr>
-          <w:rStyle w:val="NormalTok"/>
-        </w:rPr>
-        <w:t>(</w:t>
-      </w:r>
-      <w:r>
-        <w:br/>
-      </w:r>
-      <w:r>
-        <w:rPr>
-          <w:rStyle w:val="NormalTok"/>
-        </w:rPr>
-        <w:t xml:space="preserve">  </w:t>
-      </w:r>
-      <w:r>
-        <w:rPr>
-          <w:rStyle w:val="StringTok"/>
-        </w:rPr>
-        <w:t>"knit_print"</w:t>
-      </w:r>
-      <w:r>
-        <w:rPr>
-          <w:rStyle w:val="NormalTok"/>
-        </w:rPr>
-        <w:t xml:space="preserve">, </w:t>
-      </w:r>
-      <w:r>
-        <w:rPr>
-          <w:rStyle w:val="StringTok"/>
-        </w:rPr>
-        <w:t>"data.frame"</w:t>
-      </w:r>
-      <w:r>
-        <w:rPr>
-          <w:rStyle w:val="NormalTok"/>
-        </w:rPr>
-        <w:t>, knit_print.data.frame,</w:t>
-      </w:r>
-      <w:r>
-        <w:br/>
-      </w:r>
-      <w:r>
-        <w:rPr>
-          <w:rStyle w:val="NormalTok"/>
-        </w:rPr>
-        <w:t xml:space="preserve">  </w:t>
-      </w:r>
-      <w:r>
-        <w:rPr>
-          <w:rStyle w:val="AttributeTok"/>
-        </w:rPr>
-        <w:t>envir =</w:t>
-      </w:r>
-      <w:r>
-        <w:rPr>
-          <w:rStyle w:val="NormalTok"/>
-        </w:rPr>
-        <w:t xml:space="preserve"> </w:t>
-      </w:r>
-      <w:r>
-        <w:rPr>
-          <w:rStyle w:val="FunctionTok"/>
-        </w:rPr>
-        <w:t>asNamespace</w:t>
-      </w:r>
-      <w:r>
-        <w:rPr>
-          <w:rStyle w:val="NormalTok"/>
-        </w:rPr>
-        <w:t>(</w:t>
-      </w:r>
-      <w:r>
-        <w:rPr>
-          <w:rStyle w:val="StringTok"/>
-        </w:rPr>
-        <w:t>"knitr"</w:t>
-      </w:r>
-      <w:r>
-        <w:rPr>
-          <w:rStyle w:val="NormalTok"/>
-        </w:rPr>
-        <w:t>)</w:t>
-      </w:r>
-      <w:r>
-        <w:br/>
-      </w:r>
-      <w:r>
-        <w:rPr>
-          <w:rStyle w:val="NormalTok"/>
-        </w:rPr>
-        <w:t>)</w:t>
-      </w:r>
     </w:p>
     <w:p>
       <w:pPr>
         <w:pStyle w:val="Heading1"/>
       </w:pPr>
-      <w:bookmarkStart w:id="4" w:name="heading-1"/>
-      <w:bookmarkStart w:id="5" w:name="_Toc108346940"/>
-      <w:bookmarkEnd w:id="2"/>
-      <w:r>
+      <w:bookmarkStart w:id="2" w:name="heading-1"/>
+      <w:bookmarkEnd w:id="1"/>
+      <w:r>
+        <w:rPr>
+          <w:rStyle w:val="SectionNumber"/>
+        </w:rPr>
+        <w:t>2</w:t>
+      </w:r>
+      <w:r>
+        <w:tab/>
         <w:t>Heading 1</w:t>
       </w:r>
-      <w:bookmarkEnd w:id="5"/>
     </w:p>
     <w:p>
       <w:pPr>
         <w:pStyle w:val="Heading2"/>
       </w:pPr>
-      <w:bookmarkStart w:id="6" w:name="heading-2"/>
-      <w:bookmarkStart w:id="7" w:name="_Toc108346941"/>
-      <w:r>
+      <w:bookmarkStart w:id="3" w:name="heading-2"/>
+      <w:r>
+        <w:rPr>
+          <w:rStyle w:val="SectionNumber"/>
+        </w:rPr>
+        <w:t>2.1</w:t>
+      </w:r>
+      <w:r>
+        <w:tab/>
         <w:t>Heading 2</w:t>
       </w:r>
-      <w:bookmarkEnd w:id="7"/>
     </w:p>
     <w:p>
       <w:pPr>
         <w:pStyle w:val="Heading3"/>
       </w:pPr>
-      <w:bookmarkStart w:id="8" w:name="heading-3"/>
-      <w:bookmarkStart w:id="9" w:name="_Toc108346942"/>
-      <w:r>
+      <w:bookmarkStart w:id="4" w:name="heading-3"/>
+      <w:r>
+        <w:rPr>
+          <w:rStyle w:val="SectionNumber"/>
+        </w:rPr>
+        <w:t>2.1.1</w:t>
+      </w:r>
+      <w:r>
+        <w:tab/>
         <w:t>Heading 3</w:t>
       </w:r>
-      <w:bookmarkEnd w:id="9"/>
     </w:p>
     <w:p>
       <w:pPr>
         <w:pStyle w:val="Heading4"/>
       </w:pPr>
-      <w:bookmarkStart w:id="10" w:name="heading-4"/>
-      <w:bookmarkStart w:id="11" w:name="_Toc108346943"/>
-      <w:r>
+      <w:bookmarkStart w:id="5" w:name="heading-4"/>
+      <w:r>
+        <w:rPr>
+          <w:rStyle w:val="SectionNumber"/>
+        </w:rPr>
+        <w:t>2.1.1.1</w:t>
+      </w:r>
+      <w:r>
+        <w:tab/>
         <w:t>Heading 4</w:t>
       </w:r>
-      <w:bookmarkEnd w:id="11"/>
     </w:p>
     <w:p>
       <w:pPr>
         <w:pStyle w:val="Heading5"/>
       </w:pPr>
-      <w:bookmarkStart w:id="12" w:name="heading-5"/>
-      <w:bookmarkStart w:id="13" w:name="_Toc108346944"/>
-      <w:r>
+      <w:bookmarkStart w:id="6" w:name="heading-5"/>
+      <w:r>
+        <w:rPr>
+          <w:rStyle w:val="SectionNumber"/>
+        </w:rPr>
+        <w:t>2.1.1.1.1</w:t>
+      </w:r>
+      <w:r>
+        <w:tab/>
         <w:t>Heading 5</w:t>
       </w:r>
-      <w:bookmarkEnd w:id="13"/>
     </w:p>
     <w:p>
       <w:pPr>
@@ -1380,18 +775,22 @@
       <w:pPr>
         <w:pStyle w:val="Heading1"/>
       </w:pPr>
-      <w:bookmarkStart w:id="14" w:name="making-a-table"/>
-      <w:bookmarkStart w:id="15" w:name="_Toc108346945"/>
+      <w:bookmarkStart w:id="7" w:name="making-a-table"/>
+      <w:bookmarkEnd w:id="2"/>
+      <w:bookmarkEnd w:id="3"/>
       <w:bookmarkEnd w:id="4"/>
+      <w:bookmarkEnd w:id="5"/>
       <w:bookmarkEnd w:id="6"/>
-      <w:bookmarkEnd w:id="8"/>
-      <w:bookmarkEnd w:id="10"/>
-      <w:bookmarkEnd w:id="12"/>
-      <w:r>
-        <w:lastRenderedPageBreak/>
+      <w:r>
+        <w:rPr>
+          <w:rStyle w:val="SectionNumber"/>
+        </w:rPr>
+        <w:t>3</w:t>
+      </w:r>
+      <w:r>
+        <w:tab/>
         <w:t>Making a table</w:t>
       </w:r>
-      <w:bookmarkEnd w:id="15"/>
     </w:p>
     <w:p>
       <w:pPr>
@@ -1492,8 +891,10 @@
       <w:pPr>
         <w:pStyle w:val="TableCaption"/>
       </w:pPr>
-      <w:r>
-        <w:t>Head of cars dataset data frame</w:t>
+      <w:bookmarkStart w:id="8" w:name="tab:unnamed-chunk-1"/>
+      <w:bookmarkEnd w:id="8"/>
+      <w:r>
+        <w:t>Table 3.1: Head of cars dataset data frame</w:t>
       </w:r>
     </w:p>
     <w:tbl>
@@ -1501,7 +902,7 @@
         <w:tblStyle w:val="Table"/>
         <w:tblW w:w="0" w:type="auto"/>
         <w:tblLook w:val="0020" w:firstRow="1" w:lastRow="0" w:firstColumn="0" w:lastColumn="0" w:noHBand="0" w:noVBand="0"/>
-        <w:tblCaption w:val="Head of cars dataset data frame"/>
+        <w:tblCaption w:val="Table 3.1: Head of cars dataset data frame"/>
       </w:tblPr>
       <w:tblGrid>
         <w:gridCol w:w="699"/>
@@ -1642,6 +1043,7 @@
               <w:jc w:val="right"/>
             </w:pPr>
             <w:r>
+              <w:lastRenderedPageBreak/>
               <w:t>7</w:t>
             </w:r>
           </w:p>
@@ -1726,13 +1128,18 @@
       <w:pPr>
         <w:pStyle w:val="Heading1"/>
       </w:pPr>
-      <w:bookmarkStart w:id="16" w:name="including-figures"/>
-      <w:bookmarkStart w:id="17" w:name="_Toc108346946"/>
-      <w:bookmarkEnd w:id="14"/>
-      <w:r>
+      <w:bookmarkStart w:id="9" w:name="including-figures"/>
+      <w:bookmarkEnd w:id="7"/>
+      <w:r>
+        <w:rPr>
+          <w:rStyle w:val="SectionNumber"/>
+        </w:rPr>
+        <w:t>4</w:t>
+      </w:r>
+      <w:r>
+        <w:tab/>
         <w:t>Including figures</w:t>
       </w:r>
-      <w:bookmarkEnd w:id="17"/>
     </w:p>
     <w:p>
       <w:pPr>
@@ -1743,16 +1150,16 @@
           <w:noProof/>
         </w:rPr>
         <w:drawing>
-          <wp:inline distT="0" distB="0" distL="0" distR="0" wp14:anchorId="4902A0B1" wp14:editId="04DB72E2">
+          <wp:inline distT="0" distB="0" distL="0" distR="0" wp14:anchorId="33FA5FDF" wp14:editId="273CC4A1">
             <wp:extent cx="4620126" cy="3696101"/>
             <wp:effectExtent l="0" t="0" r="0" b="0"/>
-            <wp:docPr id="32" name="Picture" descr="Plot of temperature vs pressure"/>
+            <wp:docPr id="33" name="Picture" descr="Figure 4.1: Plot of temperature vs pressure"/>
             <wp:cNvGraphicFramePr/>
             <a:graphic xmlns:a="http://schemas.openxmlformats.org/drawingml/2006/main">
               <a:graphicData uri="http://schemas.openxmlformats.org/drawingml/2006/picture">
                 <pic:pic xmlns:pic="http://schemas.openxmlformats.org/drawingml/2006/picture">
                   <pic:nvPicPr>
-                    <pic:cNvPr id="33" name="Picture" descr="Report_docx-01_files/figure-docx/pressure-1.png"/>
+                    <pic:cNvPr id="34" name="Picture" descr="Report_docx-02_files/figure-docx/pressure-1.png"/>
                     <pic:cNvPicPr>
                       <a:picLocks noChangeAspect="1" noChangeArrowheads="1"/>
                     </pic:cNvPicPr>
@@ -1789,8 +1196,10 @@
       <w:pPr>
         <w:pStyle w:val="ImageCaption"/>
       </w:pPr>
-      <w:r>
-        <w:t>Plot of temperature vs pressure</w:t>
+      <w:bookmarkStart w:id="10" w:name="fig:pressure"/>
+      <w:bookmarkEnd w:id="10"/>
+      <w:r>
+        <w:t>Figure 4.1: Plot of temperature vs pressure</w:t>
       </w:r>
     </w:p>
     <w:p>
@@ -1798,42 +1207,132 @@
         <w:pStyle w:val="BodyText"/>
       </w:pPr>
       <w:r>
-        <w:t xml:space="preserve">For the bibliography, it is only required to have a last section in the document with the “Bibliography”or “References” title. The bibliography will by automatically inserted from the specified BibTex (.bib) file in </w:t>
-      </w:r>
+        <w:t>For the bibliography, it is only required to have a last section in the document with the “Bibliography”or “References” title. The bibliography will by automatically inserted from the specified BibTex (.bib) file in the YAML section of the RMarkdown document (e.g. </w:t>
+      </w:r>
+      <w:r>
+        <w:rPr>
+          <w:rStyle w:val="VerbatimChar"/>
+        </w:rPr>
+        <w:t>bibliography: references.bib</w:t>
+      </w:r>
+      <w:r>
+        <w:t>), which should be stored in the same directory folder as the corresponding RMarkdown document file.</w:t>
+      </w:r>
+    </w:p>
+    <w:p>
+      <w:pPr>
+        <w:pStyle w:val="Heading1"/>
+      </w:pPr>
+      <w:bookmarkStart w:id="11" w:name="making-a-list"/>
+      <w:bookmarkEnd w:id="9"/>
+      <w:r>
+        <w:rPr>
+          <w:rStyle w:val="SectionNumber"/>
+        </w:rPr>
+        <w:t>5</w:t>
+      </w:r>
+      <w:r>
+        <w:tab/>
+        <w:t>Making a list</w:t>
+      </w:r>
+    </w:p>
+    <w:p>
+      <w:pPr>
+        <w:pStyle w:val="Compact"/>
+        <w:numPr>
+          <w:ilvl w:val="0"/>
+          <w:numId w:val="35"/>
+        </w:numPr>
+      </w:pPr>
+      <w:r>
+        <w:t>a</w:t>
+      </w:r>
+    </w:p>
+    <w:p>
+      <w:pPr>
+        <w:pStyle w:val="Compact"/>
+        <w:numPr>
+          <w:ilvl w:val="1"/>
+          <w:numId w:val="36"/>
+        </w:numPr>
+      </w:pPr>
+      <w:r>
+        <w:t>b</w:t>
+      </w:r>
+    </w:p>
+    <w:p>
+      <w:pPr>
+        <w:pStyle w:val="Compact"/>
+        <w:numPr>
+          <w:ilvl w:val="2"/>
+          <w:numId w:val="37"/>
+        </w:numPr>
+      </w:pPr>
+      <w:r>
+        <w:t>c</w:t>
+      </w:r>
+    </w:p>
+    <w:p>
+      <w:pPr>
+        <w:pStyle w:val="Compact"/>
+        <w:numPr>
+          <w:ilvl w:val="3"/>
+          <w:numId w:val="38"/>
+        </w:numPr>
+      </w:pPr>
+      <w:r>
+        <w:t>d</w:t>
+      </w:r>
+    </w:p>
+    <w:p>
+      <w:pPr>
+        <w:pStyle w:val="Compact"/>
+        <w:numPr>
+          <w:ilvl w:val="4"/>
+          <w:numId w:val="39"/>
+        </w:numPr>
+      </w:pPr>
+      <w:r>
+        <w:t>e</w:t>
+      </w:r>
+    </w:p>
+    <w:p>
+      <w:pPr>
+        <w:pStyle w:val="Compact"/>
+        <w:numPr>
+          <w:ilvl w:val="5"/>
+          <w:numId w:val="40"/>
+        </w:numPr>
+      </w:pPr>
+      <w:r>
+        <w:t>f</w:t>
+      </w:r>
+    </w:p>
+    <w:p>
+      <w:pPr>
+        <w:pStyle w:val="Heading1"/>
+      </w:pPr>
+      <w:bookmarkStart w:id="12" w:name="references"/>
+      <w:bookmarkEnd w:id="11"/>
       <w:r>
         <w:lastRenderedPageBreak/>
-        <w:t>the YAML section of the RMarkdown document (e.g. </w:t>
-      </w:r>
-      <w:r>
-        <w:rPr>
-          <w:rStyle w:val="VerbatimChar"/>
-        </w:rPr>
-        <w:t>bibliography: references.bib</w:t>
-      </w:r>
-      <w:r>
-        <w:t>), which should be stored in the same directory folder as the corresponding RMarkdown document file.</w:t>
-      </w:r>
-    </w:p>
-    <w:p>
-      <w:pPr>
-        <w:pStyle w:val="Heading1"/>
-      </w:pPr>
-      <w:bookmarkStart w:id="18" w:name="references"/>
-      <w:bookmarkStart w:id="19" w:name="_Toc108346947"/>
-      <w:bookmarkEnd w:id="16"/>
-      <w:r>
         <w:t>References</w:t>
       </w:r>
-      <w:bookmarkEnd w:id="19"/>
     </w:p>
     <w:p>
       <w:pPr>
         <w:pStyle w:val="Bibliography"/>
       </w:pPr>
-      <w:bookmarkStart w:id="20" w:name="X8e5927e1ef55fd768f521f242299f9d026124c6"/>
-      <w:bookmarkStart w:id="21" w:name="refs"/>
-      <w:r>
-        <w:t xml:space="preserve">Rodríguez León, D.S., López Arévalo, H.F., 2019. Variación de la abundancia relativa de perros en un gradiente de presencia humana en dos reservas privadas (Tabio, Cundinamarca). Acta biol. Colomb. 24, 379–390. </w:t>
+      <w:bookmarkStart w:id="13" w:name="X8e5927e1ef55fd768f521f242299f9d026124c6"/>
+      <w:bookmarkStart w:id="14" w:name="refs"/>
+      <w:r>
+        <w:rPr>
+          <w:lang w:val="pt-PT"/>
+        </w:rPr>
+        <w:t xml:space="preserve">Rodríguez León, D.S., López Arévalo, H.F., 2019. Variación de la abundancia relativa de perros en un gradiente de presencia humana en dos reservas privadas (Tabio, Cundinamarca). </w:t>
+      </w:r>
+      <w:r>
+        <w:t xml:space="preserve">Acta biol. Colomb. 24, 379–390. </w:t>
       </w:r>
       <w:hyperlink r:id="rId8">
         <w:r>
@@ -1843,9 +1342,9 @@
           <w:t>https://doi.org/10.15446/abc.v24n2.70608</w:t>
         </w:r>
       </w:hyperlink>
-      <w:bookmarkEnd w:id="18"/>
-      <w:bookmarkEnd w:id="20"/>
-      <w:bookmarkEnd w:id="21"/>
+      <w:bookmarkEnd w:id="12"/>
+      <w:bookmarkEnd w:id="13"/>
+      <w:bookmarkEnd w:id="14"/>
     </w:p>
     <w:sectPr>
       <w:pgSz w:w="12240" w:h="15840"/>
@@ -1859,7 +1358,7 @@
 </file>
 
 <file path=word/endnotes.xml><?xml version="1.0" encoding="utf-8"?>
-<w:endnotes xmlns:wpc="http://schemas.microsoft.com/office/word/2010/wordprocessingCanvas" xmlns:cx="http://schemas.microsoft.com/office/drawing/2014/chartex" xmlns:cx1="http://schemas.microsoft.com/office/drawing/2015/9/8/chartex" xmlns:cx2="http://schemas.microsoft.com/office/drawing/2015/10/21/chartex" xmlns:cx3="http://schemas.microsoft.com/office/drawing/2016/5/9/chartex" xmlns:cx4="http://schemas.microsoft.com/office/drawing/2016/5/10/chartex" xmlns:cx5="http://schemas.microsoft.com/office/drawing/2016/5/11/chartex" xmlns:cx6="http://schemas.microsoft.com/office/drawing/2016/5/12/chartex" xmlns:cx7="http://schemas.microsoft.com/office/drawing/2016/5/13/chartex" xmlns:cx8="http://schemas.microsoft.com/office/drawing/2016/5/14/chartex" xmlns:mc="http://schemas.openxmlformats.org/markup-compatibility/2006" xmlns:aink="http://schemas.microsoft.com/office/drawing/2016/ink" xmlns:am3d="http://schemas.microsoft.com/office/drawing/2017/model3d" xmlns:o="urn:schemas-microsoft-com:office:office" xmlns:oel="http://schemas.microsoft.com/office/2019/extlst" xmlns:r="http://schemas.openxmlformats.org/officeDocument/2006/relationships" xmlns:m="http://schemas.openxmlformats.org/officeDocument/2006/math" xmlns:v="urn:schemas-microsoft-com:vml" xmlns:wp14="http://schemas.microsoft.com/office/word/2010/wordprocessingDrawing" xmlns:wp="http://schemas.openxmlformats.org/drawingml/2006/wordprocessingDrawing" xmlns:w10="urn:schemas-microsoft-com:office:word" xmlns:w="http://schemas.openxmlformats.org/wordprocessingml/2006/main" xmlns:w14="http://schemas.microsoft.com/office/word/2010/wordml" xmlns:w15="http://schemas.microsoft.com/office/word/2012/wordml" xmlns:w16cex="http://schemas.microsoft.com/office/word/2018/wordml/cex" xmlns:w16cid="http://schemas.microsoft.com/office/word/2016/wordml/cid" xmlns:w16="http://schemas.microsoft.com/office/word/2018/wordml" xmlns:w16sdtdh="http://schemas.microsoft.com/office/word/2020/wordml/sdtdatahash" xmlns:w16se="http://schemas.microsoft.com/office/word/2015/wordml/symex" xmlns:wpg="http://schemas.microsoft.com/office/word/2010/wordprocessingGroup" xmlns:wpi="http://schemas.microsoft.com/office/word/2010/wordprocessingInk" xmlns:wne="http://schemas.microsoft.com/office/word/2006/wordml" xmlns:wps="http://schemas.microsoft.com/office/word/2010/wordprocessingShape" mc:Ignorable="w14 w15 w16se w16cid w16 w16cex w16sdtdh wp14">
+<w:endnotes xmlns:wpc="http://schemas.microsoft.com/office/word/2010/wordprocessingCanvas" xmlns:cx="http://schemas.microsoft.com/office/drawing/2014/chartex" xmlns:cx1="http://schemas.microsoft.com/office/drawing/2015/9/8/chartex" xmlns:cx2="http://schemas.microsoft.com/office/drawing/2015/10/21/chartex" xmlns:cx3="http://schemas.microsoft.com/office/drawing/2016/5/9/chartex" xmlns:cx4="http://schemas.microsoft.com/office/drawing/2016/5/10/chartex" xmlns:cx5="http://schemas.microsoft.com/office/drawing/2016/5/11/chartex" xmlns:cx6="http://schemas.microsoft.com/office/drawing/2016/5/12/chartex" xmlns:cx7="http://schemas.microsoft.com/office/drawing/2016/5/13/chartex" xmlns:cx8="http://schemas.microsoft.com/office/drawing/2016/5/14/chartex" xmlns:mc="http://schemas.openxmlformats.org/markup-compatibility/2006" xmlns:aink="http://schemas.microsoft.com/office/drawing/2016/ink" xmlns:am3d="http://schemas.microsoft.com/office/drawing/2017/model3d" xmlns:o="urn:schemas-microsoft-com:office:office" xmlns:oel="http://schemas.microsoft.com/office/2019/extlst" xmlns:r="http://schemas.openxmlformats.org/officeDocument/2006/relationships" xmlns:m="http://schemas.openxmlformats.org/officeDocument/2006/math" xmlns:v="urn:schemas-microsoft-com:vml" xmlns:wp14="http://schemas.microsoft.com/office/word/2010/wordprocessingDrawing" xmlns:wp="http://schemas.openxmlformats.org/drawingml/2006/wordprocessingDrawing" xmlns:w10="urn:schemas-microsoft-com:office:word" xmlns:w="http://schemas.openxmlformats.org/wordprocessingml/2006/main" xmlns:w14="http://schemas.microsoft.com/office/word/2010/wordml" xmlns:w15="http://schemas.microsoft.com/office/word/2012/wordml" xmlns:w16cex="http://schemas.microsoft.com/office/word/2018/wordml/cex" xmlns:w16cid="http://schemas.microsoft.com/office/word/2016/wordml/cid" xmlns:w16="http://schemas.microsoft.com/office/word/2018/wordml" xmlns:w16du="http://schemas.microsoft.com/office/word/2023/wordml/word16du" xmlns:w16sdtdh="http://schemas.microsoft.com/office/word/2020/wordml/sdtdatahash" xmlns:w16sdtfl="http://schemas.microsoft.com/office/word/2024/wordml/sdtformatlock" xmlns:w16se="http://schemas.microsoft.com/office/word/2015/wordml/symex" xmlns:wpg="http://schemas.microsoft.com/office/word/2010/wordprocessingGroup" xmlns:wpi="http://schemas.microsoft.com/office/word/2010/wordprocessingInk" xmlns:wne="http://schemas.microsoft.com/office/word/2006/wordml" xmlns:wps="http://schemas.microsoft.com/office/word/2010/wordprocessingShape" mc:Ignorable="w14 w15 w16se w16cid w16 w16cex w16sdtdh w16sdtfl w16du wp14">
   <w:endnote w:type="separator" w:id="-1">
     <w:p>
       <w:pPr>
@@ -1884,9 +1383,12 @@
 </file>
 
 <file path=word/footnotes.xml><?xml version="1.0" encoding="utf-8"?>
-<w:footnotes xmlns:wpc="http://schemas.microsoft.com/office/word/2010/wordprocessingCanvas" xmlns:cx="http://schemas.microsoft.com/office/drawing/2014/chartex" xmlns:cx1="http://schemas.microsoft.com/office/drawing/2015/9/8/chartex" xmlns:cx2="http://schemas.microsoft.com/office/drawing/2015/10/21/chartex" xmlns:cx3="http://schemas.microsoft.com/office/drawing/2016/5/9/chartex" xmlns:cx4="http://schemas.microsoft.com/office/drawing/2016/5/10/chartex" xmlns:cx5="http://schemas.microsoft.com/office/drawing/2016/5/11/chartex" xmlns:cx6="http://schemas.microsoft.com/office/drawing/2016/5/12/chartex" xmlns:cx7="http://schemas.microsoft.com/office/drawing/2016/5/13/chartex" xmlns:cx8="http://schemas.microsoft.com/office/drawing/2016/5/14/chartex" xmlns:mc="http://schemas.openxmlformats.org/markup-compatibility/2006" xmlns:aink="http://schemas.microsoft.com/office/drawing/2016/ink" xmlns:am3d="http://schemas.microsoft.com/office/drawing/2017/model3d" xmlns:o="urn:schemas-microsoft-com:office:office" xmlns:oel="http://schemas.microsoft.com/office/2019/extlst" xmlns:r="http://schemas.openxmlformats.org/officeDocument/2006/relationships" xmlns:m="http://schemas.openxmlformats.org/officeDocument/2006/math" xmlns:v="urn:schemas-microsoft-com:vml" xmlns:wp14="http://schemas.microsoft.com/office/word/2010/wordprocessingDrawing" xmlns:wp="http://schemas.openxmlformats.org/drawingml/2006/wordprocessingDrawing" xmlns:w10="urn:schemas-microsoft-com:office:word" xmlns:w="http://schemas.openxmlformats.org/wordprocessingml/2006/main" xmlns:w14="http://schemas.microsoft.com/office/word/2010/wordml" xmlns:w15="http://schemas.microsoft.com/office/word/2012/wordml" xmlns:w16cex="http://schemas.microsoft.com/office/word/2018/wordml/cex" xmlns:w16cid="http://schemas.microsoft.com/office/word/2016/wordml/cid" xmlns:w16="http://schemas.microsoft.com/office/word/2018/wordml" xmlns:w16sdtdh="http://schemas.microsoft.com/office/word/2020/wordml/sdtdatahash" xmlns:w16se="http://schemas.microsoft.com/office/word/2015/wordml/symex" xmlns:wpg="http://schemas.microsoft.com/office/word/2010/wordprocessingGroup" xmlns:wpi="http://schemas.microsoft.com/office/word/2010/wordprocessingInk" xmlns:wne="http://schemas.microsoft.com/office/word/2006/wordml" xmlns:wps="http://schemas.microsoft.com/office/word/2010/wordprocessingShape" mc:Ignorable="w14 w15 w16se w16cid w16 w16cex w16sdtdh wp14">
+<w:footnotes xmlns:wpc="http://schemas.microsoft.com/office/word/2010/wordprocessingCanvas" xmlns:cx="http://schemas.microsoft.com/office/drawing/2014/chartex" xmlns:cx1="http://schemas.microsoft.com/office/drawing/2015/9/8/chartex" xmlns:cx2="http://schemas.microsoft.com/office/drawing/2015/10/21/chartex" xmlns:cx3="http://schemas.microsoft.com/office/drawing/2016/5/9/chartex" xmlns:cx4="http://schemas.microsoft.com/office/drawing/2016/5/10/chartex" xmlns:cx5="http://schemas.microsoft.com/office/drawing/2016/5/11/chartex" xmlns:cx6="http://schemas.microsoft.com/office/drawing/2016/5/12/chartex" xmlns:cx7="http://schemas.microsoft.com/office/drawing/2016/5/13/chartex" xmlns:cx8="http://schemas.microsoft.com/office/drawing/2016/5/14/chartex" xmlns:mc="http://schemas.openxmlformats.org/markup-compatibility/2006" xmlns:aink="http://schemas.microsoft.com/office/drawing/2016/ink" xmlns:am3d="http://schemas.microsoft.com/office/drawing/2017/model3d" xmlns:o="urn:schemas-microsoft-com:office:office" xmlns:oel="http://schemas.microsoft.com/office/2019/extlst" xmlns:r="http://schemas.openxmlformats.org/officeDocument/2006/relationships" xmlns:m="http://schemas.openxmlformats.org/officeDocument/2006/math" xmlns:v="urn:schemas-microsoft-com:vml" xmlns:wp14="http://schemas.microsoft.com/office/word/2010/wordprocessingDrawing" xmlns:wp="http://schemas.openxmlformats.org/drawingml/2006/wordprocessingDrawing" xmlns:w10="urn:schemas-microsoft-com:office:word" xmlns:w="http://schemas.openxmlformats.org/wordprocessingml/2006/main" xmlns:w14="http://schemas.microsoft.com/office/word/2010/wordml" xmlns:w15="http://schemas.microsoft.com/office/word/2012/wordml" xmlns:w16cex="http://schemas.microsoft.com/office/word/2018/wordml/cex" xmlns:w16cid="http://schemas.microsoft.com/office/word/2016/wordml/cid" xmlns:w16="http://schemas.microsoft.com/office/word/2018/wordml" xmlns:w16du="http://schemas.microsoft.com/office/word/2023/wordml/word16du" xmlns:w16sdtdh="http://schemas.microsoft.com/office/word/2020/wordml/sdtdatahash" xmlns:w16sdtfl="http://schemas.microsoft.com/office/word/2024/wordml/sdtformatlock" xmlns:w16se="http://schemas.microsoft.com/office/word/2015/wordml/symex" xmlns:wpg="http://schemas.microsoft.com/office/word/2010/wordprocessingGroup" xmlns:wpi="http://schemas.microsoft.com/office/word/2010/wordprocessingInk" xmlns:wne="http://schemas.microsoft.com/office/word/2006/wordml" xmlns:wps="http://schemas.microsoft.com/office/word/2010/wordprocessingShape" mc:Ignorable="w14 w15 w16se w16cid w16 w16cex w16sdtdh w16sdtfl w16du wp14">
   <w:footnote w:type="separator" w:id="-1">
     <w:p>
+      <w:pPr>
+        <w:spacing w:before="0" w:after="0"/>
+      </w:pPr>
       <w:r>
         <w:separator/>
       </w:r>
@@ -1894,6 +1396,9 @@
   </w:footnote>
   <w:footnote w:type="continuationSeparator" w:id="0">
     <w:p>
+      <w:pPr>
+        <w:spacing w:before="0" w:after="0"/>
+      </w:pPr>
       <w:r>
         <w:continuationSeparator/>
       </w:r>
@@ -1951,7 +1456,7 @@
 </file>
 
 <file path=word/numbering.xml><?xml version="1.0" encoding="utf-8"?>
-<w:numbering xmlns:wpc="http://schemas.microsoft.com/office/word/2010/wordprocessingCanvas" xmlns:cx="http://schemas.microsoft.com/office/drawing/2014/chartex" xmlns:cx1="http://schemas.microsoft.com/office/drawing/2015/9/8/chartex" xmlns:cx2="http://schemas.microsoft.com/office/drawing/2015/10/21/chartex" xmlns:cx3="http://schemas.microsoft.com/office/drawing/2016/5/9/chartex" xmlns:cx4="http://schemas.microsoft.com/office/drawing/2016/5/10/chartex" xmlns:cx5="http://schemas.microsoft.com/office/drawing/2016/5/11/chartex" xmlns:cx6="http://schemas.microsoft.com/office/drawing/2016/5/12/chartex" xmlns:cx7="http://schemas.microsoft.com/office/drawing/2016/5/13/chartex" xmlns:cx8="http://schemas.microsoft.com/office/drawing/2016/5/14/chartex" xmlns:mc="http://schemas.openxmlformats.org/markup-compatibility/2006" xmlns:aink="http://schemas.microsoft.com/office/drawing/2016/ink" xmlns:am3d="http://schemas.microsoft.com/office/drawing/2017/model3d" xmlns:o="urn:schemas-microsoft-com:office:office" xmlns:oel="http://schemas.microsoft.com/office/2019/extlst" xmlns:r="http://schemas.openxmlformats.org/officeDocument/2006/relationships" xmlns:m="http://schemas.openxmlformats.org/officeDocument/2006/math" xmlns:v="urn:schemas-microsoft-com:vml" xmlns:wp14="http://schemas.microsoft.com/office/word/2010/wordprocessingDrawing" xmlns:wp="http://schemas.openxmlformats.org/drawingml/2006/wordprocessingDrawing" xmlns:w10="urn:schemas-microsoft-com:office:word" xmlns:w="http://schemas.openxmlformats.org/wordprocessingml/2006/main" xmlns:w14="http://schemas.microsoft.com/office/word/2010/wordml" xmlns:w15="http://schemas.microsoft.com/office/word/2012/wordml" xmlns:w16cex="http://schemas.microsoft.com/office/word/2018/wordml/cex" xmlns:w16cid="http://schemas.microsoft.com/office/word/2016/wordml/cid" xmlns:w16="http://schemas.microsoft.com/office/word/2018/wordml" xmlns:w16sdtdh="http://schemas.microsoft.com/office/word/2020/wordml/sdtdatahash" xmlns:w16se="http://schemas.microsoft.com/office/word/2015/wordml/symex" xmlns:wpg="http://schemas.microsoft.com/office/word/2010/wordprocessingGroup" xmlns:wpi="http://schemas.microsoft.com/office/word/2010/wordprocessingInk" xmlns:wne="http://schemas.microsoft.com/office/word/2006/wordml" xmlns:wps="http://schemas.microsoft.com/office/word/2010/wordprocessingShape" mc:Ignorable="w14 w15 w16se w16cid w16 w16cex w16sdtdh wp14">
+<w:numbering xmlns:wpc="http://schemas.microsoft.com/office/word/2010/wordprocessingCanvas" xmlns:cx="http://schemas.microsoft.com/office/drawing/2014/chartex" xmlns:cx1="http://schemas.microsoft.com/office/drawing/2015/9/8/chartex" xmlns:cx2="http://schemas.microsoft.com/office/drawing/2015/10/21/chartex" xmlns:cx3="http://schemas.microsoft.com/office/drawing/2016/5/9/chartex" xmlns:cx4="http://schemas.microsoft.com/office/drawing/2016/5/10/chartex" xmlns:cx5="http://schemas.microsoft.com/office/drawing/2016/5/11/chartex" xmlns:cx6="http://schemas.microsoft.com/office/drawing/2016/5/12/chartex" xmlns:cx7="http://schemas.microsoft.com/office/drawing/2016/5/13/chartex" xmlns:cx8="http://schemas.microsoft.com/office/drawing/2016/5/14/chartex" xmlns:mc="http://schemas.openxmlformats.org/markup-compatibility/2006" xmlns:aink="http://schemas.microsoft.com/office/drawing/2016/ink" xmlns:am3d="http://schemas.microsoft.com/office/drawing/2017/model3d" xmlns:o="urn:schemas-microsoft-com:office:office" xmlns:oel="http://schemas.microsoft.com/office/2019/extlst" xmlns:r="http://schemas.openxmlformats.org/officeDocument/2006/relationships" xmlns:m="http://schemas.openxmlformats.org/officeDocument/2006/math" xmlns:v="urn:schemas-microsoft-com:vml" xmlns:wp14="http://schemas.microsoft.com/office/word/2010/wordprocessingDrawing" xmlns:wp="http://schemas.openxmlformats.org/drawingml/2006/wordprocessingDrawing" xmlns:w10="urn:schemas-microsoft-com:office:word" xmlns:w="http://schemas.openxmlformats.org/wordprocessingml/2006/main" xmlns:w14="http://schemas.microsoft.com/office/word/2010/wordml" xmlns:w15="http://schemas.microsoft.com/office/word/2012/wordml" xmlns:w16cex="http://schemas.microsoft.com/office/word/2018/wordml/cex" xmlns:w16cid="http://schemas.microsoft.com/office/word/2016/wordml/cid" xmlns:w16="http://schemas.microsoft.com/office/word/2018/wordml" xmlns:w16du="http://schemas.microsoft.com/office/word/2023/wordml/word16du" xmlns:w16sdtdh="http://schemas.microsoft.com/office/word/2020/wordml/sdtdatahash" xmlns:w16sdtfl="http://schemas.microsoft.com/office/word/2024/wordml/sdtformatlock" xmlns:w16se="http://schemas.microsoft.com/office/word/2015/wordml/symex" xmlns:wpg="http://schemas.microsoft.com/office/word/2010/wordprocessingGroup" xmlns:wpi="http://schemas.microsoft.com/office/word/2010/wordprocessingInk" xmlns:wne="http://schemas.microsoft.com/office/word/2006/wordml" xmlns:wps="http://schemas.microsoft.com/office/word/2010/wordprocessingShape" mc:Ignorable="w14 w15 w16se w16cid w16 w16cex w16sdtdh w16sdtfl w16du wp14">
   <w:abstractNum w:abstractNumId="0" w15:restartNumberingAfterBreak="0">
     <w:nsid w:val="FFFFFF7C"/>
     <w:multiLevelType w:val="singleLevel"/>
@@ -2023,10 +1528,11 @@
   <w:abstractNum w:abstractNumId="4" w15:restartNumberingAfterBreak="0">
     <w:nsid w:val="FFFFFF80"/>
     <w:multiLevelType w:val="singleLevel"/>
-    <w:tmpl w:val="5A4C82AE"/>
+    <w:tmpl w:val="EA845E86"/>
     <w:lvl w:ilvl="0">
       <w:start w:val="1"/>
       <w:numFmt w:val="bullet"/>
+      <w:pStyle w:val="ListBullet5"/>
       <w:lvlText w:val=""/>
       <w:lvlJc w:val="left"/>
       <w:pPr>
@@ -2043,10 +1549,11 @@
   <w:abstractNum w:abstractNumId="5" w15:restartNumberingAfterBreak="0">
     <w:nsid w:val="FFFFFF81"/>
     <w:multiLevelType w:val="singleLevel"/>
-    <w:tmpl w:val="E32A7BDE"/>
+    <w:tmpl w:val="3092C694"/>
     <w:lvl w:ilvl="0">
       <w:start w:val="1"/>
       <w:numFmt w:val="bullet"/>
+      <w:pStyle w:val="ListBullet4"/>
       <w:lvlText w:val=""/>
       <w:lvlJc w:val="left"/>
       <w:pPr>
@@ -2063,10 +1570,11 @@
   <w:abstractNum w:abstractNumId="6" w15:restartNumberingAfterBreak="0">
     <w:nsid w:val="FFFFFF82"/>
     <w:multiLevelType w:val="singleLevel"/>
-    <w:tmpl w:val="58FC10EE"/>
+    <w:tmpl w:val="E442738E"/>
     <w:lvl w:ilvl="0">
       <w:start w:val="1"/>
       <w:numFmt w:val="bullet"/>
+      <w:pStyle w:val="ListBullet3"/>
       <w:lvlText w:val=""/>
       <w:lvlJc w:val="left"/>
       <w:pPr>
@@ -2083,10 +1591,11 @@
   <w:abstractNum w:abstractNumId="7" w15:restartNumberingAfterBreak="0">
     <w:nsid w:val="FFFFFF83"/>
     <w:multiLevelType w:val="singleLevel"/>
-    <w:tmpl w:val="AFE0AFE4"/>
+    <w:tmpl w:val="0F1ABE1C"/>
     <w:lvl w:ilvl="0">
       <w:start w:val="1"/>
       <w:numFmt w:val="bullet"/>
+      <w:pStyle w:val="ListBullet2"/>
       <w:lvlText w:val=""/>
       <w:lvlJc w:val="left"/>
       <w:pPr>
@@ -2120,10 +1629,11 @@
   <w:abstractNum w:abstractNumId="9" w15:restartNumberingAfterBreak="0">
     <w:nsid w:val="FFFFFF89"/>
     <w:multiLevelType w:val="singleLevel"/>
-    <w:tmpl w:val="51D01EF2"/>
+    <w:tmpl w:val="1A94E92A"/>
     <w:lvl w:ilvl="0">
       <w:start w:val="1"/>
       <w:numFmt w:val="bullet"/>
+      <w:pStyle w:val="ListBullet"/>
       <w:lvlText w:val=""/>
       <w:lvlJc w:val="left"/>
       <w:pPr>
@@ -2215,6 +1725,110 @@
     </w:lvl>
   </w:abstractNum>
   <w:abstractNum w:abstractNumId="11" w15:restartNumberingAfterBreak="0">
+    <w:nsid w:val="0000A991"/>
+    <w:multiLevelType w:val="multilevel"/>
+    <w:tmpl w:val="AAB4505E"/>
+    <w:lvl w:ilvl="0">
+      <w:numFmt w:val="bullet"/>
+      <w:lvlText w:val=""/>
+      <w:lvlJc w:val="left"/>
+      <w:pPr>
+        <w:ind w:left="720" w:hanging="360"/>
+      </w:pPr>
+      <w:rPr>
+        <w:rFonts w:ascii="Symbol" w:hAnsi="Symbol" w:cs="Symbol" w:hint="default"/>
+      </w:rPr>
+    </w:lvl>
+    <w:lvl w:ilvl="1">
+      <w:numFmt w:val="bullet"/>
+      <w:lvlText w:val="o"/>
+      <w:lvlJc w:val="left"/>
+      <w:pPr>
+        <w:ind w:left="1440" w:hanging="360"/>
+      </w:pPr>
+      <w:rPr>
+        <w:rFonts w:ascii="Courier New" w:hAnsi="Courier New" w:cs="Courier New" w:hint="default"/>
+      </w:rPr>
+    </w:lvl>
+    <w:lvl w:ilvl="2">
+      <w:numFmt w:val="bullet"/>
+      <w:lvlText w:val=""/>
+      <w:lvlJc w:val="left"/>
+      <w:pPr>
+        <w:ind w:left="2160" w:hanging="360"/>
+      </w:pPr>
+      <w:rPr>
+        <w:rFonts w:ascii="Wingdings" w:hAnsi="Wingdings" w:cs="Wingdings" w:hint="default"/>
+      </w:rPr>
+    </w:lvl>
+    <w:lvl w:ilvl="3">
+      <w:numFmt w:val="bullet"/>
+      <w:lvlText w:val=""/>
+      <w:lvlJc w:val="left"/>
+      <w:pPr>
+        <w:ind w:left="2880" w:hanging="360"/>
+      </w:pPr>
+      <w:rPr>
+        <w:rFonts w:ascii="Symbol" w:hAnsi="Symbol" w:cs="Symbol" w:hint="default"/>
+      </w:rPr>
+    </w:lvl>
+    <w:lvl w:ilvl="4">
+      <w:numFmt w:val="bullet"/>
+      <w:lvlText w:val="o"/>
+      <w:lvlJc w:val="left"/>
+      <w:pPr>
+        <w:ind w:left="3600" w:hanging="360"/>
+      </w:pPr>
+      <w:rPr>
+        <w:rFonts w:ascii="Courier New" w:hAnsi="Courier New" w:cs="Courier New" w:hint="default"/>
+      </w:rPr>
+    </w:lvl>
+    <w:lvl w:ilvl="5">
+      <w:numFmt w:val="bullet"/>
+      <w:lvlText w:val=""/>
+      <w:lvlJc w:val="left"/>
+      <w:pPr>
+        <w:ind w:left="4320" w:hanging="360"/>
+      </w:pPr>
+      <w:rPr>
+        <w:rFonts w:ascii="Wingdings" w:hAnsi="Wingdings" w:cs="Wingdings" w:hint="default"/>
+      </w:rPr>
+    </w:lvl>
+    <w:lvl w:ilvl="6">
+      <w:numFmt w:val="bullet"/>
+      <w:lvlText w:val=""/>
+      <w:lvlJc w:val="left"/>
+      <w:pPr>
+        <w:ind w:left="5040" w:hanging="360"/>
+      </w:pPr>
+      <w:rPr>
+        <w:rFonts w:ascii="Symbol" w:hAnsi="Symbol" w:cs="Symbol" w:hint="default"/>
+      </w:rPr>
+    </w:lvl>
+    <w:lvl w:ilvl="7">
+      <w:numFmt w:val="bullet"/>
+      <w:lvlText w:val="o"/>
+      <w:lvlJc w:val="left"/>
+      <w:pPr>
+        <w:ind w:left="5760" w:hanging="360"/>
+      </w:pPr>
+      <w:rPr>
+        <w:rFonts w:ascii="Courier New" w:hAnsi="Courier New" w:cs="Courier New" w:hint="default"/>
+      </w:rPr>
+    </w:lvl>
+    <w:lvl w:ilvl="8">
+      <w:numFmt w:val="bullet"/>
+      <w:lvlText w:val=""/>
+      <w:lvlJc w:val="left"/>
+      <w:pPr>
+        <w:ind w:left="6480" w:hanging="360"/>
+      </w:pPr>
+      <w:rPr>
+        <w:rFonts w:ascii="Wingdings" w:hAnsi="Wingdings" w:cs="Wingdings" w:hint="default"/>
+      </w:rPr>
+    </w:lvl>
+  </w:abstractNum>
+  <w:abstractNum w:abstractNumId="12" w15:restartNumberingAfterBreak="0">
     <w:nsid w:val="2C1AE401"/>
     <w:multiLevelType w:val="multilevel"/>
     <w:tmpl w:val="165C2F4C"/>
@@ -2292,13 +1906,13 @@
     </w:lvl>
   </w:abstractNum>
   <w:num w:numId="1" w16cid:durableId="1107240454">
-    <w:abstractNumId w:val="11"/>
+    <w:abstractNumId w:val="12"/>
   </w:num>
   <w:num w:numId="2" w16cid:durableId="1342510264">
-    <w:abstractNumId w:val="11"/>
+    <w:abstractNumId w:val="12"/>
   </w:num>
   <w:num w:numId="3" w16cid:durableId="1958487916">
-    <w:abstractNumId w:val="11"/>
+    <w:abstractNumId w:val="12"/>
   </w:num>
   <w:num w:numId="4" w16cid:durableId="1930311474">
     <w:abstractNumId w:val="9"/>
@@ -2331,22 +1945,22 @@
     <w:abstractNumId w:val="0"/>
   </w:num>
   <w:num w:numId="14" w16cid:durableId="741559263">
-    <w:abstractNumId w:val="11"/>
+    <w:abstractNumId w:val="12"/>
   </w:num>
   <w:num w:numId="15" w16cid:durableId="1777091057">
-    <w:abstractNumId w:val="11"/>
+    <w:abstractNumId w:val="12"/>
   </w:num>
   <w:num w:numId="16" w16cid:durableId="1023435037">
-    <w:abstractNumId w:val="11"/>
+    <w:abstractNumId w:val="12"/>
   </w:num>
   <w:num w:numId="17" w16cid:durableId="749232146">
-    <w:abstractNumId w:val="11"/>
+    <w:abstractNumId w:val="12"/>
   </w:num>
   <w:num w:numId="18" w16cid:durableId="1030258154">
-    <w:abstractNumId w:val="11"/>
+    <w:abstractNumId w:val="12"/>
   </w:num>
   <w:num w:numId="19" w16cid:durableId="90853899">
-    <w:abstractNumId w:val="11"/>
+    <w:abstractNumId w:val="12"/>
   </w:num>
   <w:num w:numId="20" w16cid:durableId="26755887">
     <w:abstractNumId w:val="10"/>
@@ -2368,12 +1982,54 @@
   </w:num>
   <w:num w:numId="26" w16cid:durableId="619920334">
     <w:abstractNumId w:val="10"/>
+  </w:num>
+  <w:num w:numId="27" w16cid:durableId="1004479525">
+    <w:abstractNumId w:val="10"/>
+  </w:num>
+  <w:num w:numId="28" w16cid:durableId="1167406572">
+    <w:abstractNumId w:val="11"/>
+  </w:num>
+  <w:num w:numId="29" w16cid:durableId="660353751">
+    <w:abstractNumId w:val="11"/>
+  </w:num>
+  <w:num w:numId="30" w16cid:durableId="1015421944">
+    <w:abstractNumId w:val="11"/>
+  </w:num>
+  <w:num w:numId="31" w16cid:durableId="826868568">
+    <w:abstractNumId w:val="11"/>
+  </w:num>
+  <w:num w:numId="32" w16cid:durableId="1790196906">
+    <w:abstractNumId w:val="11"/>
+  </w:num>
+  <w:num w:numId="33" w16cid:durableId="1729180620">
+    <w:abstractNumId w:val="11"/>
+  </w:num>
+  <w:num w:numId="34" w16cid:durableId="90052911">
+    <w:abstractNumId w:val="10"/>
+  </w:num>
+  <w:num w:numId="35" w16cid:durableId="1384139320">
+    <w:abstractNumId w:val="11"/>
+  </w:num>
+  <w:num w:numId="36" w16cid:durableId="1117335655">
+    <w:abstractNumId w:val="11"/>
+  </w:num>
+  <w:num w:numId="37" w16cid:durableId="1058748870">
+    <w:abstractNumId w:val="11"/>
+  </w:num>
+  <w:num w:numId="38" w16cid:durableId="416832646">
+    <w:abstractNumId w:val="11"/>
+  </w:num>
+  <w:num w:numId="39" w16cid:durableId="623736651">
+    <w:abstractNumId w:val="11"/>
+  </w:num>
+  <w:num w:numId="40" w16cid:durableId="1006590536">
+    <w:abstractNumId w:val="11"/>
   </w:num>
 </w:numbering>
 </file>
 
 <file path=word/styles.xml><?xml version="1.0" encoding="utf-8"?>
-<w:styles xmlns:mc="http://schemas.openxmlformats.org/markup-compatibility/2006" xmlns:r="http://schemas.openxmlformats.org/officeDocument/2006/relationships" xmlns:w="http://schemas.openxmlformats.org/wordprocessingml/2006/main" xmlns:w14="http://schemas.microsoft.com/office/word/2010/wordml" xmlns:w15="http://schemas.microsoft.com/office/word/2012/wordml" xmlns:w16cex="http://schemas.microsoft.com/office/word/2018/wordml/cex" xmlns:w16cid="http://schemas.microsoft.com/office/word/2016/wordml/cid" xmlns:w16="http://schemas.microsoft.com/office/word/2018/wordml" xmlns:w16sdtdh="http://schemas.microsoft.com/office/word/2020/wordml/sdtdatahash" xmlns:w16se="http://schemas.microsoft.com/office/word/2015/wordml/symex" mc:Ignorable="w14 w15 w16se w16cid w16 w16cex w16sdtdh">
+<w:styles xmlns:mc="http://schemas.openxmlformats.org/markup-compatibility/2006" xmlns:r="http://schemas.openxmlformats.org/officeDocument/2006/relationships" xmlns:w="http://schemas.openxmlformats.org/wordprocessingml/2006/main" xmlns:w14="http://schemas.microsoft.com/office/word/2010/wordml" xmlns:w15="http://schemas.microsoft.com/office/word/2012/wordml" xmlns:w16cex="http://schemas.microsoft.com/office/word/2018/wordml/cex" xmlns:w16cid="http://schemas.microsoft.com/office/word/2016/wordml/cid" xmlns:w16="http://schemas.microsoft.com/office/word/2018/wordml" xmlns:w16du="http://schemas.microsoft.com/office/word/2023/wordml/word16du" xmlns:w16sdtdh="http://schemas.microsoft.com/office/word/2020/wordml/sdtdatahash" xmlns:w16sdtfl="http://schemas.microsoft.com/office/word/2024/wordml/sdtformatlock" xmlns:w16se="http://schemas.microsoft.com/office/word/2015/wordml/symex" mc:Ignorable="w14 w15 w16se w16cid w16 w16cex w16sdtdh w16sdtfl w16du">
   <w:docDefaults>
     <w:rPrDefault>
       <w:rPr>
@@ -2962,10 +2618,9 @@
     <w:name w:val="Compact"/>
     <w:basedOn w:val="BodyText"/>
     <w:qFormat/>
-    <w:rsid w:val="003B2783"/>
+    <w:rsid w:val="00BF071C"/>
     <w:pPr>
       <w:spacing w:before="36" w:after="36"/>
-      <w:jc w:val="center"/>
     </w:pPr>
     <w:rPr>
       <w:sz w:val="20"/>
@@ -3627,6 +3282,93 @@
     <w:semiHidden/>
     <w:unhideWhenUsed/>
     <w:rsid w:val="00B65315"/>
+  </w:style>
+  <w:style w:type="paragraph" w:styleId="ListBullet">
+    <w:name w:val="List Bullet"/>
+    <w:basedOn w:val="Normal"/>
+    <w:unhideWhenUsed/>
+    <w:rsid w:val="005F3238"/>
+    <w:pPr>
+      <w:numPr>
+        <w:numId w:val="4"/>
+      </w:numPr>
+      <w:contextualSpacing/>
+    </w:pPr>
+  </w:style>
+  <w:style w:type="paragraph" w:styleId="ListBullet2">
+    <w:name w:val="List Bullet 2"/>
+    <w:basedOn w:val="Normal"/>
+    <w:unhideWhenUsed/>
+    <w:rsid w:val="005F3238"/>
+    <w:pPr>
+      <w:numPr>
+        <w:numId w:val="5"/>
+      </w:numPr>
+      <w:contextualSpacing/>
+    </w:pPr>
+  </w:style>
+  <w:style w:type="paragraph" w:styleId="ListBullet3">
+    <w:name w:val="List Bullet 3"/>
+    <w:basedOn w:val="Normal"/>
+    <w:unhideWhenUsed/>
+    <w:rsid w:val="005F3238"/>
+    <w:pPr>
+      <w:numPr>
+        <w:numId w:val="6"/>
+      </w:numPr>
+      <w:contextualSpacing/>
+    </w:pPr>
+  </w:style>
+  <w:style w:type="paragraph" w:styleId="ListBullet4">
+    <w:name w:val="List Bullet 4"/>
+    <w:basedOn w:val="Normal"/>
+    <w:rsid w:val="005F3238"/>
+    <w:pPr>
+      <w:numPr>
+        <w:numId w:val="7"/>
+      </w:numPr>
+      <w:contextualSpacing/>
+    </w:pPr>
+  </w:style>
+  <w:style w:type="paragraph" w:styleId="ListBullet5">
+    <w:name w:val="List Bullet 5"/>
+    <w:basedOn w:val="Normal"/>
+    <w:link w:val="ListBullet5Char"/>
+    <w:rsid w:val="005F3238"/>
+    <w:pPr>
+      <w:numPr>
+        <w:numId w:val="8"/>
+      </w:numPr>
+      <w:contextualSpacing/>
+    </w:pPr>
+  </w:style>
+  <w:style w:type="paragraph" w:customStyle="1" w:styleId="ListBullet6">
+    <w:name w:val="List Bullet  6"/>
+    <w:basedOn w:val="ListBullet5"/>
+    <w:link w:val="ListBullet6Char"/>
+    <w:qFormat/>
+    <w:rsid w:val="005F3238"/>
+    <w:pPr>
+      <w:ind w:left="2160"/>
+    </w:pPr>
+  </w:style>
+  <w:style w:type="character" w:customStyle="1" w:styleId="ListBullet5Char">
+    <w:name w:val="List Bullet 5 Char"/>
+    <w:basedOn w:val="DefaultParagraphFont"/>
+    <w:link w:val="ListBullet5"/>
+    <w:rsid w:val="005F3238"/>
+    <w:rPr>
+      <w:rFonts w:ascii="Calibri Light" w:hAnsi="Calibri Light" w:cs="Calibri Light"/>
+    </w:rPr>
+  </w:style>
+  <w:style w:type="character" w:customStyle="1" w:styleId="ListBullet6Char">
+    <w:name w:val="List Bullet  6 Char"/>
+    <w:basedOn w:val="ListBullet5Char"/>
+    <w:link w:val="ListBullet6"/>
+    <w:rsid w:val="005F3238"/>
+    <w:rPr>
+      <w:rFonts w:ascii="Calibri Light" w:hAnsi="Calibri Light" w:cs="Calibri Light"/>
+    </w:rPr>
   </w:style>
 </w:styles>
 </file>

</xml_diff>